<commit_message>
> It seems there is no effect of movements ...
</commit_message>
<xml_diff>
--- a/homework_2.docx
+++ b/homework_2.docx
@@ -241,7 +241,7 @@
         <w:ind w:left="720"/>
         <w:jc w:val="both"/>
         <w:rPr>
-          <w:rFonts w:cs="Times"/>
+          <w:rFonts w:ascii="MS Mincho" w:eastAsia="MS Mincho" w:hAnsi="MS Mincho" w:cs="MS Mincho"/>
         </w:rPr>
       </w:pPr>
       <w:r>
@@ -301,6 +301,567 @@
     <w:p>
       <w:pPr>
         <w:widowControl w:val="0"/>
+        <w:tabs>
+          <w:tab w:val="left" w:pos="220"/>
+          <w:tab w:val="left" w:pos="720"/>
+        </w:tabs>
+        <w:autoSpaceDE w:val="0"/>
+        <w:autoSpaceDN w:val="0"/>
+        <w:adjustRightInd w:val="0"/>
+        <w:spacing w:after="293" w:line="340" w:lineRule="atLeast"/>
+        <w:ind w:left="720"/>
+        <w:jc w:val="both"/>
+        <w:rPr>
+          <w:rFonts w:cs="Times"/>
+        </w:rPr>
+      </w:pPr>
+      <w:r>
+        <w:rPr>
+          <w:noProof/>
+        </w:rPr>
+        <w:drawing>
+          <wp:inline distT="0" distB="0" distL="0" distR="0" wp14:anchorId="1A155135" wp14:editId="2A55EFEA">
+            <wp:extent cx="4572000" cy="2743200"/>
+            <wp:effectExtent l="0" t="0" r="0" b="0"/>
+            <wp:docPr id="6" name="Chart 6"/>
+            <wp:cNvGraphicFramePr/>
+            <a:graphic xmlns:a="http://schemas.openxmlformats.org/drawingml/2006/main">
+              <a:graphicData uri="http://schemas.openxmlformats.org/drawingml/2006/chart">
+                <c:chart xmlns:c="http://schemas.openxmlformats.org/drawingml/2006/chart" xmlns:r="http://schemas.openxmlformats.org/officeDocument/2006/relationships" r:id="rId8"/>
+              </a:graphicData>
+            </a:graphic>
+          </wp:inline>
+        </w:drawing>
+      </w:r>
+    </w:p>
+    <w:p>
+      <w:pPr>
+        <w:widowControl w:val="0"/>
+        <w:tabs>
+          <w:tab w:val="left" w:pos="220"/>
+          <w:tab w:val="left" w:pos="720"/>
+        </w:tabs>
+        <w:autoSpaceDE w:val="0"/>
+        <w:autoSpaceDN w:val="0"/>
+        <w:adjustRightInd w:val="0"/>
+        <w:spacing w:after="293" w:line="276" w:lineRule="auto"/>
+        <w:jc w:val="both"/>
+        <w:rPr>
+          <w:rFonts w:cs="Times"/>
+          <w:sz w:val="16"/>
+          <w:szCs w:val="16"/>
+        </w:rPr>
+      </w:pPr>
+      <w:r>
+        <w:rPr>
+          <w:rFonts w:cs="Times"/>
+          <w:sz w:val="16"/>
+          <w:szCs w:val="16"/>
+        </w:rPr>
+        <w:t xml:space="preserve">The bar chart illustrates the packets that dropped in the whole process.  It is obvious that the main packets dropping is due to three </w:t>
+      </w:r>
+      <w:r>
+        <w:rPr>
+          <w:rFonts w:cs="Times"/>
+          <w:sz w:val="16"/>
+          <w:szCs w:val="16"/>
+        </w:rPr>
+        <w:t>categories</w:t>
+      </w:r>
+      <w:r>
+        <w:rPr>
+          <w:rFonts w:cs="Times"/>
+          <w:sz w:val="16"/>
+          <w:szCs w:val="16"/>
+        </w:rPr>
+        <w:t xml:space="preserve">: </w:t>
+      </w:r>
+      <w:r>
+        <w:rPr>
+          <w:rFonts w:cs="Times"/>
+          <w:sz w:val="16"/>
+          <w:szCs w:val="16"/>
+        </w:rPr>
+        <w:t xml:space="preserve"> CBK, COL</w:t>
+      </w:r>
+      <w:r>
+        <w:rPr>
+          <w:rFonts w:cs="Times"/>
+          <w:sz w:val="16"/>
+          <w:szCs w:val="16"/>
+          <w:lang w:eastAsia="zh-CN"/>
+        </w:rPr>
+        <w:t xml:space="preserve"> and</w:t>
+      </w:r>
+      <w:r>
+        <w:rPr>
+          <w:rFonts w:cs="Times"/>
+          <w:sz w:val="16"/>
+          <w:szCs w:val="16"/>
+        </w:rPr>
+        <w:t xml:space="preserve"> </w:t>
+      </w:r>
+      <w:r>
+        <w:rPr>
+          <w:rFonts w:cs="Times"/>
+          <w:sz w:val="16"/>
+          <w:szCs w:val="16"/>
+        </w:rPr>
+        <w:t>RET.</w:t>
+      </w:r>
+    </w:p>
+    <w:p>
+      <w:pPr>
+        <w:widowControl w:val="0"/>
+        <w:tabs>
+          <w:tab w:val="left" w:pos="220"/>
+          <w:tab w:val="left" w:pos="720"/>
+        </w:tabs>
+        <w:autoSpaceDE w:val="0"/>
+        <w:autoSpaceDN w:val="0"/>
+        <w:adjustRightInd w:val="0"/>
+        <w:spacing w:after="293" w:line="276" w:lineRule="auto"/>
+        <w:jc w:val="both"/>
+        <w:rPr>
+          <w:rFonts w:cs="Times"/>
+          <w:sz w:val="16"/>
+          <w:szCs w:val="16"/>
+        </w:rPr>
+      </w:pPr>
+      <w:r>
+        <w:rPr>
+          <w:rFonts w:cs="Times"/>
+          <w:sz w:val="16"/>
+          <w:szCs w:val="16"/>
+        </w:rPr>
+        <w:t>From the NS2 web site:</w:t>
+      </w:r>
+    </w:p>
+    <w:p>
+      <w:pPr>
+        <w:widowControl w:val="0"/>
+        <w:tabs>
+          <w:tab w:val="left" w:pos="220"/>
+          <w:tab w:val="left" w:pos="720"/>
+        </w:tabs>
+        <w:autoSpaceDE w:val="0"/>
+        <w:autoSpaceDN w:val="0"/>
+        <w:adjustRightInd w:val="0"/>
+        <w:spacing w:after="293" w:line="276" w:lineRule="auto"/>
+        <w:jc w:val="both"/>
+        <w:rPr>
+          <w:rFonts w:cs="Times"/>
+          <w:sz w:val="16"/>
+          <w:szCs w:val="16"/>
+        </w:rPr>
+      </w:pPr>
+      <w:r>
+        <w:rPr>
+          <w:rFonts w:cs="Times"/>
+          <w:sz w:val="16"/>
+          <w:szCs w:val="16"/>
+        </w:rPr>
+        <w:t>"COL"</w:t>
+      </w:r>
+      <w:r>
+        <w:rPr>
+          <w:rFonts w:cs="Times"/>
+          <w:sz w:val="16"/>
+          <w:szCs w:val="16"/>
+        </w:rPr>
+        <w:t xml:space="preserve"> is for:</w:t>
+      </w:r>
+      <w:r>
+        <w:rPr>
+          <w:rFonts w:cs="Times"/>
+          <w:sz w:val="16"/>
+          <w:szCs w:val="16"/>
+        </w:rPr>
+        <w:t xml:space="preserve"> DROP_MAC_COLLISION</w:t>
+      </w:r>
+    </w:p>
+    <w:p>
+      <w:pPr>
+        <w:widowControl w:val="0"/>
+        <w:tabs>
+          <w:tab w:val="left" w:pos="220"/>
+          <w:tab w:val="left" w:pos="720"/>
+        </w:tabs>
+        <w:autoSpaceDE w:val="0"/>
+        <w:autoSpaceDN w:val="0"/>
+        <w:adjustRightInd w:val="0"/>
+        <w:spacing w:after="293" w:line="276" w:lineRule="auto"/>
+        <w:jc w:val="both"/>
+        <w:rPr>
+          <w:rFonts w:cs="Times"/>
+          <w:sz w:val="16"/>
+          <w:szCs w:val="16"/>
+        </w:rPr>
+      </w:pPr>
+      <w:r>
+        <w:rPr>
+          <w:rFonts w:cs="Times"/>
+          <w:sz w:val="16"/>
+          <w:szCs w:val="16"/>
+        </w:rPr>
+        <w:lastRenderedPageBreak/>
+        <w:t>"RET"</w:t>
+      </w:r>
+      <w:r>
+        <w:rPr>
+          <w:rFonts w:cs="Times"/>
+          <w:sz w:val="16"/>
+          <w:szCs w:val="16"/>
+        </w:rPr>
+        <w:t xml:space="preserve"> is for:</w:t>
+      </w:r>
+      <w:r>
+        <w:rPr>
+          <w:rFonts w:cs="Times"/>
+          <w:sz w:val="16"/>
+          <w:szCs w:val="16"/>
+        </w:rPr>
+        <w:t xml:space="preserve"> DROP_MAC_RETRY_COUNT_EXCEEDED</w:t>
+      </w:r>
+    </w:p>
+    <w:p>
+      <w:pPr>
+        <w:widowControl w:val="0"/>
+        <w:tabs>
+          <w:tab w:val="left" w:pos="220"/>
+          <w:tab w:val="left" w:pos="720"/>
+        </w:tabs>
+        <w:autoSpaceDE w:val="0"/>
+        <w:autoSpaceDN w:val="0"/>
+        <w:adjustRightInd w:val="0"/>
+        <w:spacing w:after="293" w:line="276" w:lineRule="auto"/>
+        <w:jc w:val="both"/>
+        <w:rPr>
+          <w:rFonts w:cs="Times"/>
+          <w:sz w:val="16"/>
+          <w:szCs w:val="16"/>
+        </w:rPr>
+      </w:pPr>
+      <w:r>
+        <w:rPr>
+          <w:rFonts w:cs="Times"/>
+          <w:sz w:val="16"/>
+          <w:szCs w:val="16"/>
+        </w:rPr>
+        <w:t>"CBK" is for</w:t>
+      </w:r>
+      <w:r>
+        <w:rPr>
+          <w:rFonts w:cs="Times"/>
+          <w:sz w:val="16"/>
+          <w:szCs w:val="16"/>
+        </w:rPr>
+        <w:t>:</w:t>
+      </w:r>
+      <w:r>
+        <w:rPr>
+          <w:rFonts w:cs="Times"/>
+          <w:sz w:val="16"/>
+          <w:szCs w:val="16"/>
+        </w:rPr>
+        <w:t xml:space="preserve"> DROP_RTR_MAC_CALLBACK</w:t>
+      </w:r>
+    </w:p>
+    <w:p>
+      <w:pPr>
+        <w:widowControl w:val="0"/>
+        <w:tabs>
+          <w:tab w:val="left" w:pos="220"/>
+          <w:tab w:val="left" w:pos="720"/>
+        </w:tabs>
+        <w:autoSpaceDE w:val="0"/>
+        <w:autoSpaceDN w:val="0"/>
+        <w:adjustRightInd w:val="0"/>
+        <w:spacing w:after="293" w:line="276" w:lineRule="auto"/>
+        <w:jc w:val="both"/>
+        <w:rPr>
+          <w:rFonts w:cs="Times"/>
+          <w:sz w:val="16"/>
+          <w:szCs w:val="16"/>
+        </w:rPr>
+      </w:pPr>
+      <w:r>
+        <w:rPr>
+          <w:rFonts w:cs="Times"/>
+          <w:sz w:val="16"/>
+          <w:szCs w:val="16"/>
+        </w:rPr>
+        <w:t>There are two reasons for causing such packets dropping:</w:t>
+      </w:r>
+    </w:p>
+    <w:p>
+      <w:pPr>
+        <w:widowControl w:val="0"/>
+        <w:tabs>
+          <w:tab w:val="left" w:pos="220"/>
+          <w:tab w:val="left" w:pos="720"/>
+        </w:tabs>
+        <w:autoSpaceDE w:val="0"/>
+        <w:autoSpaceDN w:val="0"/>
+        <w:adjustRightInd w:val="0"/>
+        <w:spacing w:after="293" w:line="276" w:lineRule="auto"/>
+        <w:jc w:val="both"/>
+        <w:rPr>
+          <w:rFonts w:cs="Times"/>
+          <w:sz w:val="16"/>
+          <w:szCs w:val="16"/>
+        </w:rPr>
+      </w:pPr>
+      <w:r>
+        <w:rPr>
+          <w:rFonts w:cs="Times"/>
+          <w:sz w:val="16"/>
+          <w:szCs w:val="16"/>
+        </w:rPr>
+        <w:t xml:space="preserve">The first reason connecting </w:t>
+      </w:r>
+      <w:r>
+        <w:rPr>
+          <w:rFonts w:cs="Times"/>
+          <w:sz w:val="16"/>
+          <w:szCs w:val="16"/>
+        </w:rPr>
+        <w:t>with</w:t>
+      </w:r>
+      <w:r>
+        <w:rPr>
+          <w:rFonts w:cs="Times"/>
+          <w:sz w:val="16"/>
+          <w:szCs w:val="16"/>
+        </w:rPr>
+        <w:t xml:space="preserve"> “CBK” and “RET”</w:t>
+      </w:r>
+      <w:r>
+        <w:rPr>
+          <w:rFonts w:cs="Times"/>
+          <w:sz w:val="16"/>
+          <w:szCs w:val="16"/>
+        </w:rPr>
+        <w:t xml:space="preserve">, the direct </w:t>
+      </w:r>
+      <w:r>
+        <w:rPr>
+          <w:rFonts w:cs="Times"/>
+          <w:sz w:val="16"/>
+          <w:szCs w:val="16"/>
+        </w:rPr>
+        <w:t>explanation</w:t>
+      </w:r>
+      <w:r>
+        <w:rPr>
+          <w:rFonts w:cs="Times"/>
+          <w:sz w:val="16"/>
+          <w:szCs w:val="16"/>
+        </w:rPr>
+        <w:t xml:space="preserve"> is tha</w:t>
+      </w:r>
+      <w:r>
+        <w:rPr>
+          <w:rFonts w:cs="Times"/>
+          <w:sz w:val="16"/>
+          <w:szCs w:val="16"/>
+        </w:rPr>
+        <w:t>t the during TCP connection, there is a link failure, after 7 times RTS packets are transmitted and there is no CTS, the node will drop the packet at MAC layer with flag “</w:t>
+      </w:r>
+      <w:r>
+        <w:rPr>
+          <w:rFonts w:cs="Times"/>
+          <w:sz w:val="16"/>
+          <w:szCs w:val="16"/>
+        </w:rPr>
+        <w:t>MAC_RETRY_COUNT_EXCEEDED</w:t>
+      </w:r>
+      <w:r>
+        <w:rPr>
+          <w:rFonts w:cs="Times"/>
+          <w:sz w:val="16"/>
+          <w:szCs w:val="16"/>
+        </w:rPr>
+        <w:t>”</w:t>
+      </w:r>
+      <w:r>
+        <w:rPr>
+          <w:rFonts w:cs="Times"/>
+          <w:sz w:val="16"/>
+          <w:szCs w:val="16"/>
+        </w:rPr>
+        <w:t xml:space="preserve"> which shows up as RET flag; meanwhile, it will drop the tcp packets in the buffer stored in the queue</w:t>
+      </w:r>
+      <w:r>
+        <w:rPr>
+          <w:rFonts w:cs="Times"/>
+          <w:sz w:val="16"/>
+          <w:szCs w:val="16"/>
+        </w:rPr>
+        <w:t xml:space="preserve"> which cause so many associated dropping </w:t>
+      </w:r>
+      <w:r>
+        <w:rPr>
+          <w:rFonts w:cs="Times"/>
+          <w:sz w:val="16"/>
+          <w:szCs w:val="16"/>
+        </w:rPr>
+        <w:t xml:space="preserve">tcp </w:t>
+      </w:r>
+      <w:r>
+        <w:rPr>
+          <w:rFonts w:cs="Times"/>
+          <w:sz w:val="16"/>
+          <w:szCs w:val="16"/>
+        </w:rPr>
+        <w:t>packets in R</w:t>
+      </w:r>
+      <w:r>
+        <w:rPr>
+          <w:rFonts w:cs="Times"/>
+          <w:sz w:val="16"/>
+          <w:szCs w:val="16"/>
+        </w:rPr>
+        <w:t>TR.</w:t>
+      </w:r>
+    </w:p>
+    <w:p>
+      <w:pPr>
+        <w:widowControl w:val="0"/>
+        <w:tabs>
+          <w:tab w:val="left" w:pos="220"/>
+          <w:tab w:val="left" w:pos="720"/>
+        </w:tabs>
+        <w:autoSpaceDE w:val="0"/>
+        <w:autoSpaceDN w:val="0"/>
+        <w:adjustRightInd w:val="0"/>
+        <w:spacing w:after="293" w:line="276" w:lineRule="auto"/>
+        <w:jc w:val="both"/>
+        <w:rPr>
+          <w:rFonts w:cs="Times"/>
+          <w:sz w:val="16"/>
+          <w:szCs w:val="16"/>
+        </w:rPr>
+      </w:pPr>
+      <w:r>
+        <w:rPr>
+          <w:rFonts w:cs="Times"/>
+          <w:sz w:val="16"/>
+          <w:szCs w:val="16"/>
+        </w:rPr>
+        <w:t xml:space="preserve">The second reason which is also the biggest packets dropping is caused by </w:t>
+      </w:r>
+      <w:r>
+        <w:rPr>
+          <w:rFonts w:cs="Times"/>
+          <w:sz w:val="16"/>
+          <w:szCs w:val="16"/>
+        </w:rPr>
+        <w:t>DROP_MAC_COLLISION</w:t>
+      </w:r>
+      <w:r>
+        <w:rPr>
+          <w:rFonts w:cs="Times"/>
+          <w:sz w:val="16"/>
+          <w:szCs w:val="16"/>
+        </w:rPr>
+        <w:t>.</w:t>
+      </w:r>
+    </w:p>
+    <w:p>
+      <w:pPr>
+        <w:widowControl w:val="0"/>
+        <w:tabs>
+          <w:tab w:val="left" w:pos="220"/>
+          <w:tab w:val="left" w:pos="720"/>
+        </w:tabs>
+        <w:autoSpaceDE w:val="0"/>
+        <w:autoSpaceDN w:val="0"/>
+        <w:adjustRightInd w:val="0"/>
+        <w:spacing w:after="293" w:line="276" w:lineRule="auto"/>
+        <w:jc w:val="both"/>
+        <w:rPr>
+          <w:rFonts w:cs="Times"/>
+          <w:sz w:val="16"/>
+          <w:szCs w:val="16"/>
+          <w:lang w:eastAsia="zh-CN"/>
+        </w:rPr>
+      </w:pPr>
+      <w:r>
+        <w:rPr>
+          <w:rFonts w:cs="Times"/>
+          <w:sz w:val="16"/>
+          <w:szCs w:val="16"/>
+        </w:rPr>
+        <w:drawing>
+          <wp:inline distT="0" distB="0" distL="0" distR="0" wp14:anchorId="21101E73" wp14:editId="5F85FB81">
+            <wp:extent cx="4852035" cy="560887"/>
+            <wp:effectExtent l="0" t="0" r="0" b="0"/>
+            <wp:docPr id="7" name="Picture 7"/>
+            <wp:cNvGraphicFramePr>
+              <a:graphicFrameLocks xmlns:a="http://schemas.openxmlformats.org/drawingml/2006/main" noChangeAspect="1"/>
+            </wp:cNvGraphicFramePr>
+            <a:graphic xmlns:a="http://schemas.openxmlformats.org/drawingml/2006/main">
+              <a:graphicData uri="http://schemas.openxmlformats.org/drawingml/2006/picture">
+                <pic:pic xmlns:pic="http://schemas.openxmlformats.org/drawingml/2006/picture">
+                  <pic:nvPicPr>
+                    <pic:cNvPr id="1" name=""/>
+                    <pic:cNvPicPr/>
+                  </pic:nvPicPr>
+                  <pic:blipFill>
+                    <a:blip r:embed="rId9"/>
+                    <a:stretch>
+                      <a:fillRect/>
+                    </a:stretch>
+                  </pic:blipFill>
+                  <pic:spPr>
+                    <a:xfrm>
+                      <a:off x="0" y="0"/>
+                      <a:ext cx="4956543" cy="572968"/>
+                    </a:xfrm>
+                    <a:prstGeom prst="rect">
+                      <a:avLst/>
+                    </a:prstGeom>
+                  </pic:spPr>
+                </pic:pic>
+              </a:graphicData>
+            </a:graphic>
+          </wp:inline>
+        </w:drawing>
+      </w:r>
+    </w:p>
+    <w:p>
+      <w:pPr>
+        <w:widowControl w:val="0"/>
+        <w:tabs>
+          <w:tab w:val="left" w:pos="220"/>
+          <w:tab w:val="left" w:pos="720"/>
+        </w:tabs>
+        <w:autoSpaceDE w:val="0"/>
+        <w:autoSpaceDN w:val="0"/>
+        <w:adjustRightInd w:val="0"/>
+        <w:spacing w:after="293" w:line="276" w:lineRule="auto"/>
+        <w:jc w:val="both"/>
+        <w:rPr>
+          <w:rFonts w:cs="Times"/>
+          <w:sz w:val="16"/>
+          <w:szCs w:val="16"/>
+        </w:rPr>
+      </w:pPr>
+      <w:r>
+        <w:rPr>
+          <w:rFonts w:cs="Times"/>
+          <w:sz w:val="16"/>
+          <w:szCs w:val="16"/>
+        </w:rPr>
+        <w:t>If we do another filter to check the category of collision, we can easies see that the main source of collision is from RTS (request to send).</w:t>
+      </w:r>
+      <w:bookmarkStart w:id="0" w:name="_GoBack"/>
+      <w:bookmarkEnd w:id="0"/>
+    </w:p>
+    <w:p>
+      <w:pPr>
+        <w:widowControl w:val="0"/>
         <w:numPr>
           <w:ilvl w:val="0"/>
           <w:numId w:val="1"/>
@@ -344,8 +905,6 @@
         <w:t>  </w:t>
       </w:r>
-      <w:bookmarkStart w:id="0" w:name="_GoBack"/>
-      <w:bookmarkEnd w:id="0"/>
     </w:p>
     <w:p/>
     <w:sectPr>
@@ -860,6 +1419,952 @@
 </w:styles>
 </file>
 
+<file path=word/charts/chart1.xml><?xml version="1.0" encoding="utf-8"?>
+<c:chartSpace xmlns:c="http://schemas.openxmlformats.org/drawingml/2006/chart" xmlns:a="http://schemas.openxmlformats.org/drawingml/2006/main" xmlns:r="http://schemas.openxmlformats.org/officeDocument/2006/relationships">
+  <c:date1904 val="0"/>
+  <c:lang val="en-US"/>
+  <c:roundedCorners val="0"/>
+  <mc:AlternateContent xmlns:mc="http://schemas.openxmlformats.org/markup-compatibility/2006">
+    <mc:Choice xmlns:c14="http://schemas.microsoft.com/office/drawing/2007/8/2/chart" Requires="c14">
+      <c14:style val="102"/>
+    </mc:Choice>
+    <mc:Fallback>
+      <c:style val="2"/>
+    </mc:Fallback>
+  </mc:AlternateContent>
+  <c:chart>
+    <c:title>
+      <c:tx>
+        <c:rich>
+          <a:bodyPr rot="0" spcFirstLastPara="1" vertOverflow="ellipsis" vert="horz" wrap="square" anchor="ctr" anchorCtr="1"/>
+          <a:lstStyle/>
+          <a:p>
+            <a:pPr>
+              <a:defRPr sz="1800" b="1" i="0" u="none" strike="noStrike" kern="1200" cap="all" spc="150" baseline="0">
+                <a:solidFill>
+                  <a:schemeClr val="tx1">
+                    <a:lumMod val="50000"/>
+                    <a:lumOff val="50000"/>
+                  </a:schemeClr>
+                </a:solidFill>
+                <a:latin typeface="+mn-lt"/>
+                <a:ea typeface="+mn-ea"/>
+                <a:cs typeface="+mn-cs"/>
+              </a:defRPr>
+            </a:pPr>
+            <a:r>
+              <a:rPr lang="en-US"/>
+              <a:t>Packets Dropped</a:t>
+            </a:r>
+          </a:p>
+        </c:rich>
+      </c:tx>
+      <c:layout/>
+      <c:overlay val="0"/>
+      <c:spPr>
+        <a:noFill/>
+        <a:ln>
+          <a:noFill/>
+        </a:ln>
+        <a:effectLst/>
+      </c:spPr>
+      <c:txPr>
+        <a:bodyPr rot="0" spcFirstLastPara="1" vertOverflow="ellipsis" vert="horz" wrap="square" anchor="ctr" anchorCtr="1"/>
+        <a:lstStyle/>
+        <a:p>
+          <a:pPr>
+            <a:defRPr sz="1800" b="1" i="0" u="none" strike="noStrike" kern="1200" cap="all" spc="150" baseline="0">
+              <a:solidFill>
+                <a:schemeClr val="tx1">
+                  <a:lumMod val="50000"/>
+                  <a:lumOff val="50000"/>
+                </a:schemeClr>
+              </a:solidFill>
+              <a:latin typeface="+mn-lt"/>
+              <a:ea typeface="+mn-ea"/>
+              <a:cs typeface="+mn-cs"/>
+            </a:defRPr>
+          </a:pPr>
+          <a:endParaRPr lang="en-US"/>
+        </a:p>
+      </c:txPr>
+    </c:title>
+    <c:autoTitleDeleted val="0"/>
+    <c:plotArea>
+      <c:layout/>
+      <c:barChart>
+        <c:barDir val="col"/>
+        <c:grouping val="clustered"/>
+        <c:varyColors val="0"/>
+        <c:ser>
+          <c:idx val="0"/>
+          <c:order val="0"/>
+          <c:tx>
+            <c:v>number of packets</c:v>
+          </c:tx>
+          <c:spPr>
+            <a:pattFill prst="narHorz">
+              <a:fgClr>
+                <a:schemeClr val="accent1"/>
+              </a:fgClr>
+              <a:bgClr>
+                <a:schemeClr val="accent1">
+                  <a:lumMod val="20000"/>
+                  <a:lumOff val="80000"/>
+                </a:schemeClr>
+              </a:bgClr>
+            </a:pattFill>
+            <a:ln>
+              <a:noFill/>
+            </a:ln>
+            <a:effectLst>
+              <a:innerShdw blurRad="114300">
+                <a:schemeClr val="accent1"/>
+              </a:innerShdw>
+            </a:effectLst>
+          </c:spPr>
+          <c:invertIfNegative val="0"/>
+          <c:dLbls>
+            <c:spPr>
+              <a:noFill/>
+              <a:ln>
+                <a:noFill/>
+              </a:ln>
+              <a:effectLst/>
+            </c:spPr>
+            <c:txPr>
+              <a:bodyPr rot="0" spcFirstLastPara="1" vertOverflow="ellipsis" vert="horz" wrap="square" lIns="38100" tIns="19050" rIns="38100" bIns="19050" anchor="ctr" anchorCtr="1">
+                <a:spAutoFit/>
+              </a:bodyPr>
+              <a:lstStyle/>
+              <a:p>
+                <a:pPr>
+                  <a:defRPr sz="900" b="0" i="0" u="none" strike="noStrike" kern="1200" baseline="0">
+                    <a:solidFill>
+                      <a:schemeClr val="tx1">
+                        <a:lumMod val="75000"/>
+                        <a:lumOff val="25000"/>
+                      </a:schemeClr>
+                    </a:solidFill>
+                    <a:latin typeface="+mn-lt"/>
+                    <a:ea typeface="+mn-ea"/>
+                    <a:cs typeface="+mn-cs"/>
+                  </a:defRPr>
+                </a:pPr>
+                <a:endParaRPr lang="en-US"/>
+              </a:p>
+            </c:txPr>
+            <c:dLblPos val="outEnd"/>
+            <c:showLegendKey val="0"/>
+            <c:showVal val="1"/>
+            <c:showCatName val="0"/>
+            <c:showSerName val="0"/>
+            <c:showPercent val="0"/>
+            <c:showBubbleSize val="0"/>
+            <c:showLeaderLines val="0"/>
+            <c:extLst>
+              <c:ext xmlns:c15="http://schemas.microsoft.com/office/drawing/2012/chart" uri="{CE6537A1-D6FC-4f65-9D91-7224C49458BB}">
+                <c15:layout/>
+                <c15:showLeaderLines val="1"/>
+                <c15:leaderLines>
+                  <c:spPr>
+                    <a:ln w="9525">
+                      <a:solidFill>
+                        <a:schemeClr val="tx1">
+                          <a:lumMod val="35000"/>
+                          <a:lumOff val="65000"/>
+                        </a:schemeClr>
+                      </a:solidFill>
+                    </a:ln>
+                    <a:effectLst/>
+                  </c:spPr>
+                </c15:leaderLines>
+              </c:ext>
+            </c:extLst>
+          </c:dLbls>
+          <c:cat>
+            <c:strRef>
+              <c:f>Sheet1!$A$1:$A$4</c:f>
+              <c:strCache>
+                <c:ptCount val="4"/>
+                <c:pt idx="0">
+                  <c:v>CBK</c:v>
+                </c:pt>
+                <c:pt idx="1">
+                  <c:v>COL</c:v>
+                </c:pt>
+                <c:pt idx="2">
+                  <c:v>NRTE</c:v>
+                </c:pt>
+                <c:pt idx="3">
+                  <c:v>RET</c:v>
+                </c:pt>
+              </c:strCache>
+            </c:strRef>
+          </c:cat>
+          <c:val>
+            <c:numRef>
+              <c:f>Sheet1!$B$1:$B$4</c:f>
+              <c:numCache>
+                <c:formatCode>General</c:formatCode>
+                <c:ptCount val="4"/>
+                <c:pt idx="0">
+                  <c:v>46.0</c:v>
+                </c:pt>
+                <c:pt idx="1">
+                  <c:v>166.0</c:v>
+                </c:pt>
+                <c:pt idx="2">
+                  <c:v>1.0</c:v>
+                </c:pt>
+                <c:pt idx="3">
+                  <c:v>38.0</c:v>
+                </c:pt>
+              </c:numCache>
+            </c:numRef>
+          </c:val>
+        </c:ser>
+        <c:dLbls>
+          <c:dLblPos val="outEnd"/>
+          <c:showLegendKey val="0"/>
+          <c:showVal val="1"/>
+          <c:showCatName val="0"/>
+          <c:showSerName val="0"/>
+          <c:showPercent val="0"/>
+          <c:showBubbleSize val="0"/>
+        </c:dLbls>
+        <c:gapWidth val="164"/>
+        <c:overlap val="-22"/>
+        <c:axId val="-2040962672"/>
+        <c:axId val="-2041241184"/>
+      </c:barChart>
+      <c:catAx>
+        <c:axId val="-2040962672"/>
+        <c:scaling>
+          <c:orientation val="minMax"/>
+        </c:scaling>
+        <c:delete val="0"/>
+        <c:axPos val="b"/>
+        <c:numFmt formatCode="General" sourceLinked="1"/>
+        <c:majorTickMark val="none"/>
+        <c:minorTickMark val="none"/>
+        <c:tickLblPos val="nextTo"/>
+        <c:spPr>
+          <a:noFill/>
+          <a:ln w="19050" cap="flat" cmpd="sng" algn="ctr">
+            <a:solidFill>
+              <a:schemeClr val="tx1">
+                <a:lumMod val="25000"/>
+                <a:lumOff val="75000"/>
+              </a:schemeClr>
+            </a:solidFill>
+            <a:round/>
+          </a:ln>
+          <a:effectLst/>
+        </c:spPr>
+        <c:txPr>
+          <a:bodyPr rot="-60000000" spcFirstLastPara="1" vertOverflow="ellipsis" vert="horz" wrap="square" anchor="ctr" anchorCtr="1"/>
+          <a:lstStyle/>
+          <a:p>
+            <a:pPr>
+              <a:defRPr sz="900" b="0" i="0" u="none" strike="noStrike" kern="1200" baseline="0">
+                <a:solidFill>
+                  <a:schemeClr val="tx1">
+                    <a:lumMod val="65000"/>
+                    <a:lumOff val="35000"/>
+                  </a:schemeClr>
+                </a:solidFill>
+                <a:latin typeface="+mn-lt"/>
+                <a:ea typeface="+mn-ea"/>
+                <a:cs typeface="+mn-cs"/>
+              </a:defRPr>
+            </a:pPr>
+            <a:endParaRPr lang="en-US"/>
+          </a:p>
+        </c:txPr>
+        <c:crossAx val="-2041241184"/>
+        <c:crosses val="autoZero"/>
+        <c:auto val="1"/>
+        <c:lblAlgn val="ctr"/>
+        <c:lblOffset val="100"/>
+        <c:noMultiLvlLbl val="0"/>
+      </c:catAx>
+      <c:valAx>
+        <c:axId val="-2041241184"/>
+        <c:scaling>
+          <c:orientation val="minMax"/>
+        </c:scaling>
+        <c:delete val="0"/>
+        <c:axPos val="l"/>
+        <c:numFmt formatCode="General" sourceLinked="1"/>
+        <c:majorTickMark val="none"/>
+        <c:minorTickMark val="none"/>
+        <c:tickLblPos val="nextTo"/>
+        <c:spPr>
+          <a:noFill/>
+          <a:ln>
+            <a:noFill/>
+          </a:ln>
+          <a:effectLst/>
+        </c:spPr>
+        <c:txPr>
+          <a:bodyPr rot="-60000000" spcFirstLastPara="1" vertOverflow="ellipsis" vert="horz" wrap="square" anchor="ctr" anchorCtr="1"/>
+          <a:lstStyle/>
+          <a:p>
+            <a:pPr>
+              <a:defRPr sz="900" b="0" i="0" u="none" strike="noStrike" kern="1200" baseline="0">
+                <a:solidFill>
+                  <a:schemeClr val="tx1">
+                    <a:lumMod val="65000"/>
+                    <a:lumOff val="35000"/>
+                  </a:schemeClr>
+                </a:solidFill>
+                <a:latin typeface="+mn-lt"/>
+                <a:ea typeface="+mn-ea"/>
+                <a:cs typeface="+mn-cs"/>
+              </a:defRPr>
+            </a:pPr>
+            <a:endParaRPr lang="en-US"/>
+          </a:p>
+        </c:txPr>
+        <c:crossAx val="-2040962672"/>
+        <c:crosses val="autoZero"/>
+        <c:crossBetween val="between"/>
+      </c:valAx>
+      <c:spPr>
+        <a:noFill/>
+        <a:ln>
+          <a:noFill/>
+        </a:ln>
+        <a:effectLst/>
+      </c:spPr>
+    </c:plotArea>
+    <c:legend>
+      <c:legendPos val="t"/>
+      <c:layout/>
+      <c:overlay val="0"/>
+      <c:spPr>
+        <a:noFill/>
+        <a:ln>
+          <a:noFill/>
+        </a:ln>
+        <a:effectLst/>
+      </c:spPr>
+      <c:txPr>
+        <a:bodyPr rot="0" spcFirstLastPara="1" vertOverflow="ellipsis" vert="horz" wrap="square" anchor="ctr" anchorCtr="1"/>
+        <a:lstStyle/>
+        <a:p>
+          <a:pPr>
+            <a:defRPr sz="900" b="0" i="0" u="none" strike="noStrike" kern="1200" baseline="0">
+              <a:solidFill>
+                <a:schemeClr val="tx1">
+                  <a:lumMod val="65000"/>
+                  <a:lumOff val="35000"/>
+                </a:schemeClr>
+              </a:solidFill>
+              <a:latin typeface="+mn-lt"/>
+              <a:ea typeface="+mn-ea"/>
+              <a:cs typeface="+mn-cs"/>
+            </a:defRPr>
+          </a:pPr>
+          <a:endParaRPr lang="en-US"/>
+        </a:p>
+      </c:txPr>
+    </c:legend>
+    <c:plotVisOnly val="1"/>
+    <c:dispBlanksAs val="gap"/>
+    <c:showDLblsOverMax val="0"/>
+  </c:chart>
+  <c:spPr>
+    <a:solidFill>
+      <a:schemeClr val="bg1"/>
+    </a:solidFill>
+    <a:ln w="9525" cap="flat" cmpd="sng" algn="ctr">
+      <a:solidFill>
+        <a:schemeClr val="tx1">
+          <a:lumMod val="15000"/>
+          <a:lumOff val="85000"/>
+        </a:schemeClr>
+      </a:solidFill>
+      <a:round/>
+    </a:ln>
+    <a:effectLst/>
+  </c:spPr>
+  <c:txPr>
+    <a:bodyPr/>
+    <a:lstStyle/>
+    <a:p>
+      <a:pPr>
+        <a:defRPr/>
+      </a:pPr>
+      <a:endParaRPr lang="en-US"/>
+    </a:p>
+  </c:txPr>
+  <c:externalData r:id="rId3">
+    <c:autoUpdate val="0"/>
+  </c:externalData>
+</c:chartSpace>
+</file>
+
+<file path=word/charts/colors1.xml><?xml version="1.0" encoding="utf-8"?>
+<cs:colorStyle xmlns:cs="http://schemas.microsoft.com/office/drawing/2012/chartStyle" xmlns:a="http://schemas.openxmlformats.org/drawingml/2006/main" meth="cycle" id="10">
+  <a:schemeClr val="accent1"/>
+  <a:schemeClr val="accent2"/>
+  <a:schemeClr val="accent3"/>
+  <a:schemeClr val="accent4"/>
+  <a:schemeClr val="accent5"/>
+  <a:schemeClr val="accent6"/>
+  <cs:variation/>
+  <cs:variation>
+    <a:lumMod val="60000"/>
+  </cs:variation>
+  <cs:variation>
+    <a:lumMod val="80000"/>
+    <a:lumOff val="20000"/>
+  </cs:variation>
+  <cs:variation>
+    <a:lumMod val="80000"/>
+  </cs:variation>
+  <cs:variation>
+    <a:lumMod val="60000"/>
+    <a:lumOff val="40000"/>
+  </cs:variation>
+  <cs:variation>
+    <a:lumMod val="50000"/>
+  </cs:variation>
+  <cs:variation>
+    <a:lumMod val="70000"/>
+    <a:lumOff val="30000"/>
+  </cs:variation>
+  <cs:variation>
+    <a:lumMod val="70000"/>
+  </cs:variation>
+  <cs:variation>
+    <a:lumMod val="50000"/>
+    <a:lumOff val="50000"/>
+  </cs:variation>
+</cs:colorStyle>
+</file>
+
+<file path=word/charts/style1.xml><?xml version="1.0" encoding="utf-8"?>
+<cs:chartStyle xmlns:cs="http://schemas.microsoft.com/office/drawing/2012/chartStyle" xmlns:a="http://schemas.openxmlformats.org/drawingml/2006/main" id="203">
+  <cs:axisTitle>
+    <cs:lnRef idx="0"/>
+    <cs:fillRef idx="0"/>
+    <cs:effectRef idx="0"/>
+    <cs:fontRef idx="minor">
+      <a:schemeClr val="tx1">
+        <a:lumMod val="65000"/>
+        <a:lumOff val="35000"/>
+      </a:schemeClr>
+    </cs:fontRef>
+    <cs:defRPr sz="900" b="1" kern="1200"/>
+  </cs:axisTitle>
+  <cs:categoryAxis>
+    <cs:lnRef idx="0"/>
+    <cs:fillRef idx="0"/>
+    <cs:effectRef idx="0"/>
+    <cs:fontRef idx="minor">
+      <a:schemeClr val="tx1">
+        <a:lumMod val="65000"/>
+        <a:lumOff val="35000"/>
+      </a:schemeClr>
+    </cs:fontRef>
+    <cs:spPr>
+      <a:ln w="19050" cap="flat" cmpd="sng" algn="ctr">
+        <a:solidFill>
+          <a:schemeClr val="tx1">
+            <a:lumMod val="25000"/>
+            <a:lumOff val="75000"/>
+          </a:schemeClr>
+        </a:solidFill>
+        <a:round/>
+      </a:ln>
+    </cs:spPr>
+    <cs:defRPr sz="900" kern="1200"/>
+  </cs:categoryAxis>
+  <cs:chartArea mods="allowNoFillOverride allowNoLineOverride">
+    <cs:lnRef idx="0"/>
+    <cs:fillRef idx="0"/>
+    <cs:effectRef idx="0"/>
+    <cs:fontRef idx="minor">
+      <a:schemeClr val="dk1"/>
+    </cs:fontRef>
+    <cs:spPr>
+      <a:solidFill>
+        <a:schemeClr val="bg1"/>
+      </a:solidFill>
+      <a:ln w="9525" cap="flat" cmpd="sng" algn="ctr">
+        <a:solidFill>
+          <a:schemeClr val="tx1">
+            <a:lumMod val="15000"/>
+            <a:lumOff val="85000"/>
+          </a:schemeClr>
+        </a:solidFill>
+        <a:round/>
+      </a:ln>
+    </cs:spPr>
+    <cs:defRPr sz="900" kern="1200"/>
+  </cs:chartArea>
+  <cs:dataLabel>
+    <cs:lnRef idx="0"/>
+    <cs:fillRef idx="0"/>
+    <cs:effectRef idx="0"/>
+    <cs:fontRef idx="minor">
+      <a:schemeClr val="tx1">
+        <a:lumMod val="75000"/>
+        <a:lumOff val="25000"/>
+      </a:schemeClr>
+    </cs:fontRef>
+    <cs:defRPr sz="900" kern="1200"/>
+  </cs:dataLabel>
+  <cs:dataLabelCallout>
+    <cs:lnRef idx="0"/>
+    <cs:fillRef idx="0"/>
+    <cs:effectRef idx="0"/>
+    <cs:fontRef idx="minor">
+      <a:schemeClr val="dk1">
+        <a:lumMod val="65000"/>
+        <a:lumOff val="35000"/>
+      </a:schemeClr>
+    </cs:fontRef>
+    <cs:spPr>
+      <a:solidFill>
+        <a:schemeClr val="lt1"/>
+      </a:solidFill>
+      <a:ln>
+        <a:solidFill>
+          <a:schemeClr val="dk1">
+            <a:lumMod val="25000"/>
+            <a:lumOff val="75000"/>
+          </a:schemeClr>
+        </a:solidFill>
+      </a:ln>
+    </cs:spPr>
+    <cs:defRPr sz="900" kern="1200"/>
+    <cs:bodyPr rot="0" spcFirstLastPara="1" vertOverflow="clip" horzOverflow="clip" vert="horz" wrap="square" lIns="36576" tIns="18288" rIns="36576" bIns="18288" anchor="ctr" anchorCtr="1">
+      <a:spAutoFit/>
+    </cs:bodyPr>
+  </cs:dataLabelCallout>
+  <cs:dataPoint>
+    <cs:lnRef idx="0"/>
+    <cs:fillRef idx="0">
+      <cs:styleClr val="auto"/>
+    </cs:fillRef>
+    <cs:effectRef idx="0">
+      <cs:styleClr val="auto"/>
+    </cs:effectRef>
+    <cs:fontRef idx="minor">
+      <a:schemeClr val="dk1"/>
+    </cs:fontRef>
+    <cs:spPr>
+      <a:pattFill prst="narHorz">
+        <a:fgClr>
+          <a:schemeClr val="phClr"/>
+        </a:fgClr>
+        <a:bgClr>
+          <a:schemeClr val="phClr">
+            <a:lumMod val="20000"/>
+            <a:lumOff val="80000"/>
+          </a:schemeClr>
+        </a:bgClr>
+      </a:pattFill>
+      <a:effectLst>
+        <a:innerShdw blurRad="114300">
+          <a:schemeClr val="phClr"/>
+        </a:innerShdw>
+      </a:effectLst>
+    </cs:spPr>
+  </cs:dataPoint>
+  <cs:dataPoint3D>
+    <cs:lnRef idx="0"/>
+    <cs:fillRef idx="0">
+      <cs:styleClr val="auto"/>
+    </cs:fillRef>
+    <cs:effectRef idx="0"/>
+    <cs:fontRef idx="minor">
+      <a:schemeClr val="dk1"/>
+    </cs:fontRef>
+    <cs:spPr>
+      <a:pattFill prst="narHorz">
+        <a:fgClr>
+          <a:schemeClr val="phClr"/>
+        </a:fgClr>
+        <a:bgClr>
+          <a:schemeClr val="phClr">
+            <a:lumMod val="20000"/>
+            <a:lumOff val="80000"/>
+          </a:schemeClr>
+        </a:bgClr>
+      </a:pattFill>
+      <a:effectLst>
+        <a:innerShdw blurRad="114300">
+          <a:schemeClr val="phClr"/>
+        </a:innerShdw>
+      </a:effectLst>
+    </cs:spPr>
+  </cs:dataPoint3D>
+  <cs:dataPointLine>
+    <cs:lnRef idx="0">
+      <cs:styleClr val="auto"/>
+    </cs:lnRef>
+    <cs:fillRef idx="0"/>
+    <cs:effectRef idx="0"/>
+    <cs:fontRef idx="minor">
+      <a:schemeClr val="dk1"/>
+    </cs:fontRef>
+    <cs:spPr>
+      <a:ln w="28575" cap="rnd">
+        <a:solidFill>
+          <a:schemeClr val="phClr"/>
+        </a:solidFill>
+        <a:round/>
+      </a:ln>
+    </cs:spPr>
+  </cs:dataPointLine>
+  <cs:dataPointMarker>
+    <cs:lnRef idx="0"/>
+    <cs:fillRef idx="0">
+      <cs:styleClr val="auto"/>
+    </cs:fillRef>
+    <cs:effectRef idx="0"/>
+    <cs:fontRef idx="minor">
+      <a:schemeClr val="dk1"/>
+    </cs:fontRef>
+    <cs:spPr>
+      <a:solidFill>
+        <a:schemeClr val="phClr"/>
+      </a:solidFill>
+    </cs:spPr>
+  </cs:dataPointMarker>
+  <cs:dataPointMarkerLayout symbol="circle" size="6"/>
+  <cs:dataPointWireframe>
+    <cs:lnRef idx="0">
+      <cs:styleClr val="auto"/>
+    </cs:lnRef>
+    <cs:fillRef idx="0"/>
+    <cs:effectRef idx="0"/>
+    <cs:fontRef idx="minor">
+      <a:schemeClr val="dk1"/>
+    </cs:fontRef>
+    <cs:spPr>
+      <a:ln w="9525" cap="rnd">
+        <a:solidFill>
+          <a:schemeClr val="phClr"/>
+        </a:solidFill>
+        <a:round/>
+      </a:ln>
+    </cs:spPr>
+  </cs:dataPointWireframe>
+  <cs:dataTable>
+    <cs:lnRef idx="0"/>
+    <cs:fillRef idx="0"/>
+    <cs:effectRef idx="0"/>
+    <cs:fontRef idx="minor">
+      <a:schemeClr val="tx1">
+        <a:lumMod val="65000"/>
+        <a:lumOff val="35000"/>
+      </a:schemeClr>
+    </cs:fontRef>
+    <cs:spPr>
+      <a:ln w="9525">
+        <a:solidFill>
+          <a:schemeClr val="tx1">
+            <a:lumMod val="15000"/>
+            <a:lumOff val="85000"/>
+          </a:schemeClr>
+        </a:solidFill>
+      </a:ln>
+    </cs:spPr>
+    <cs:defRPr sz="900" kern="1200"/>
+  </cs:dataTable>
+  <cs:downBar>
+    <cs:lnRef idx="0"/>
+    <cs:fillRef idx="0"/>
+    <cs:effectRef idx="0"/>
+    <cs:fontRef idx="minor">
+      <a:schemeClr val="dk1"/>
+    </cs:fontRef>
+    <cs:spPr>
+      <a:solidFill>
+        <a:schemeClr val="dk1">
+          <a:lumMod val="75000"/>
+          <a:lumOff val="25000"/>
+        </a:schemeClr>
+      </a:solidFill>
+      <a:ln w="9525">
+        <a:solidFill>
+          <a:schemeClr val="tx1">
+            <a:lumMod val="50000"/>
+            <a:lumOff val="50000"/>
+          </a:schemeClr>
+        </a:solidFill>
+      </a:ln>
+    </cs:spPr>
+  </cs:downBar>
+  <cs:dropLine>
+    <cs:lnRef idx="0"/>
+    <cs:fillRef idx="0"/>
+    <cs:effectRef idx="0"/>
+    <cs:fontRef idx="minor">
+      <a:schemeClr val="dk1"/>
+    </cs:fontRef>
+    <cs:spPr>
+      <a:ln w="9525">
+        <a:solidFill>
+          <a:schemeClr val="tx1">
+            <a:lumMod val="35000"/>
+            <a:lumOff val="65000"/>
+          </a:schemeClr>
+        </a:solidFill>
+        <a:round/>
+      </a:ln>
+    </cs:spPr>
+  </cs:dropLine>
+  <cs:errorBar>
+    <cs:lnRef idx="0"/>
+    <cs:fillRef idx="0"/>
+    <cs:effectRef idx="0"/>
+    <cs:fontRef idx="minor">
+      <a:schemeClr val="dk1"/>
+    </cs:fontRef>
+    <cs:spPr>
+      <a:ln w="9525">
+        <a:solidFill>
+          <a:schemeClr val="tx1">
+            <a:lumMod val="50000"/>
+            <a:lumOff val="50000"/>
+          </a:schemeClr>
+        </a:solidFill>
+        <a:round/>
+      </a:ln>
+    </cs:spPr>
+  </cs:errorBar>
+  <cs:floor>
+    <cs:lnRef idx="0"/>
+    <cs:fillRef idx="0"/>
+    <cs:effectRef idx="0"/>
+    <cs:fontRef idx="minor">
+      <a:schemeClr val="dk1"/>
+    </cs:fontRef>
+  </cs:floor>
+  <cs:gridlineMajor>
+    <cs:lnRef idx="0"/>
+    <cs:fillRef idx="0"/>
+    <cs:effectRef idx="0"/>
+    <cs:fontRef idx="minor">
+      <a:schemeClr val="dk1"/>
+    </cs:fontRef>
+    <cs:spPr>
+      <a:ln>
+        <a:solidFill>
+          <a:schemeClr val="tx1">
+            <a:lumMod val="15000"/>
+            <a:lumOff val="85000"/>
+          </a:schemeClr>
+        </a:solidFill>
+      </a:ln>
+    </cs:spPr>
+  </cs:gridlineMajor>
+  <cs:gridlineMinor>
+    <cs:lnRef idx="0"/>
+    <cs:fillRef idx="0"/>
+    <cs:effectRef idx="0"/>
+    <cs:fontRef idx="minor">
+      <a:schemeClr val="dk1"/>
+    </cs:fontRef>
+    <cs:spPr>
+      <a:ln>
+        <a:solidFill>
+          <a:schemeClr val="tx1">
+            <a:lumMod val="5000"/>
+            <a:lumOff val="95000"/>
+          </a:schemeClr>
+        </a:solidFill>
+      </a:ln>
+    </cs:spPr>
+  </cs:gridlineMinor>
+  <cs:hiLoLine>
+    <cs:lnRef idx="0"/>
+    <cs:fillRef idx="0"/>
+    <cs:effectRef idx="0"/>
+    <cs:fontRef idx="minor">
+      <a:schemeClr val="dk1"/>
+    </cs:fontRef>
+    <cs:spPr>
+      <a:ln w="9525">
+        <a:solidFill>
+          <a:schemeClr val="tx1">
+            <a:lumMod val="35000"/>
+            <a:lumOff val="65000"/>
+          </a:schemeClr>
+        </a:solidFill>
+        <a:round/>
+      </a:ln>
+    </cs:spPr>
+  </cs:hiLoLine>
+  <cs:leaderLine>
+    <cs:lnRef idx="0"/>
+    <cs:fillRef idx="0"/>
+    <cs:effectRef idx="0"/>
+    <cs:fontRef idx="minor">
+      <a:schemeClr val="dk1"/>
+    </cs:fontRef>
+    <cs:spPr>
+      <a:ln w="9525">
+        <a:solidFill>
+          <a:schemeClr val="tx1">
+            <a:lumMod val="35000"/>
+            <a:lumOff val="65000"/>
+          </a:schemeClr>
+        </a:solidFill>
+      </a:ln>
+    </cs:spPr>
+  </cs:leaderLine>
+  <cs:legend>
+    <cs:lnRef idx="0"/>
+    <cs:fillRef idx="0"/>
+    <cs:effectRef idx="0"/>
+    <cs:fontRef idx="minor">
+      <a:schemeClr val="tx1">
+        <a:lumMod val="65000"/>
+        <a:lumOff val="35000"/>
+      </a:schemeClr>
+    </cs:fontRef>
+    <cs:defRPr sz="900" kern="1200"/>
+  </cs:legend>
+  <cs:plotArea mods="allowNoFillOverride allowNoLineOverride">
+    <cs:lnRef idx="0"/>
+    <cs:fillRef idx="0"/>
+    <cs:effectRef idx="0"/>
+    <cs:fontRef idx="minor">
+      <a:schemeClr val="dk1"/>
+    </cs:fontRef>
+  </cs:plotArea>
+  <cs:plotArea3D mods="allowNoFillOverride allowNoLineOverride">
+    <cs:lnRef idx="0"/>
+    <cs:fillRef idx="0"/>
+    <cs:effectRef idx="0"/>
+    <cs:fontRef idx="minor">
+      <a:schemeClr val="dk1"/>
+    </cs:fontRef>
+  </cs:plotArea3D>
+  <cs:seriesAxis>
+    <cs:lnRef idx="0"/>
+    <cs:fillRef idx="0"/>
+    <cs:effectRef idx="0"/>
+    <cs:fontRef idx="minor">
+      <a:schemeClr val="tx1">
+        <a:lumMod val="65000"/>
+        <a:lumOff val="35000"/>
+      </a:schemeClr>
+    </cs:fontRef>
+    <cs:defRPr sz="900" kern="1200"/>
+  </cs:seriesAxis>
+  <cs:seriesLine>
+    <cs:lnRef idx="0"/>
+    <cs:fillRef idx="0"/>
+    <cs:effectRef idx="0"/>
+    <cs:fontRef idx="minor">
+      <a:schemeClr val="dk1"/>
+    </cs:fontRef>
+    <cs:spPr>
+      <a:ln w="9525">
+        <a:solidFill>
+          <a:schemeClr val="tx1">
+            <a:lumMod val="35000"/>
+            <a:lumOff val="65000"/>
+          </a:schemeClr>
+        </a:solidFill>
+        <a:round/>
+      </a:ln>
+    </cs:spPr>
+  </cs:seriesLine>
+  <cs:title>
+    <cs:lnRef idx="0"/>
+    <cs:fillRef idx="0"/>
+    <cs:effectRef idx="0"/>
+    <cs:fontRef idx="minor">
+      <a:schemeClr val="tx1">
+        <a:lumMod val="50000"/>
+        <a:lumOff val="50000"/>
+      </a:schemeClr>
+    </cs:fontRef>
+    <cs:defRPr sz="1800" b="1" kern="1200" cap="all" spc="150" baseline="0"/>
+  </cs:title>
+  <cs:trendline>
+    <cs:lnRef idx="0">
+      <cs:styleClr val="auto"/>
+    </cs:lnRef>
+    <cs:fillRef idx="0"/>
+    <cs:effectRef idx="0"/>
+    <cs:fontRef idx="minor">
+      <a:schemeClr val="dk1"/>
+    </cs:fontRef>
+    <cs:spPr>
+      <a:ln w="19050" cap="rnd">
+        <a:solidFill>
+          <a:schemeClr val="phClr"/>
+        </a:solidFill>
+      </a:ln>
+    </cs:spPr>
+  </cs:trendline>
+  <cs:trendlineLabel>
+    <cs:lnRef idx="0"/>
+    <cs:fillRef idx="0"/>
+    <cs:effectRef idx="0"/>
+    <cs:fontRef idx="minor">
+      <a:schemeClr val="tx1">
+        <a:lumMod val="65000"/>
+        <a:lumOff val="35000"/>
+      </a:schemeClr>
+    </cs:fontRef>
+    <cs:defRPr sz="900" kern="1200"/>
+  </cs:trendlineLabel>
+  <cs:upBar>
+    <cs:lnRef idx="0"/>
+    <cs:fillRef idx="0"/>
+    <cs:effectRef idx="0"/>
+    <cs:fontRef idx="minor">
+      <a:schemeClr val="dk1"/>
+    </cs:fontRef>
+    <cs:spPr>
+      <a:solidFill>
+        <a:schemeClr val="lt1"/>
+      </a:solidFill>
+      <a:ln w="9525">
+        <a:solidFill>
+          <a:schemeClr val="tx1">
+            <a:lumMod val="50000"/>
+            <a:lumOff val="50000"/>
+          </a:schemeClr>
+        </a:solidFill>
+      </a:ln>
+    </cs:spPr>
+  </cs:upBar>
+  <cs:valueAxis>
+    <cs:lnRef idx="0"/>
+    <cs:fillRef idx="0"/>
+    <cs:effectRef idx="0"/>
+    <cs:fontRef idx="minor">
+      <a:schemeClr val="tx1">
+        <a:lumMod val="65000"/>
+        <a:lumOff val="35000"/>
+      </a:schemeClr>
+    </cs:fontRef>
+    <cs:defRPr sz="900" kern="1200"/>
+  </cs:valueAxis>
+  <cs:wall>
+    <cs:lnRef idx="0"/>
+    <cs:fillRef idx="0"/>
+    <cs:effectRef idx="0"/>
+    <cs:fontRef idx="minor">
+      <a:schemeClr val="dk1"/>
+    </cs:fontRef>
+  </cs:wall>
+</cs:chartStyle>
+</file>
+
 <file path=word/theme/theme1.xml><?xml version="1.0" encoding="utf-8"?>
 <a:theme xmlns:a="http://schemas.openxmlformats.org/drawingml/2006/main" name="Office Theme">
   <a:themeElements>

</xml_diff>

<commit_message>
add changes to movement_test
</commit_message>
<xml_diff>
--- a/homework_2.docx
+++ b/homework_2.docx
@@ -50,17 +50,18 @@
         <w:ind w:left="720"/>
         <w:jc w:val="both"/>
         <w:rPr>
-          <w:rFonts w:cs="Times"/>
+          <w:noProof/>
         </w:rPr>
       </w:pPr>
       <w:r>
         <w:rPr>
           <w:rFonts w:cs="Times"/>
+          <w:noProof/>
         </w:rPr>
         <w:drawing>
-          <wp:inline distT="0" distB="0" distL="0" distR="0" wp14:anchorId="45C380CA" wp14:editId="108CBE6A">
-            <wp:extent cx="6161290" cy="1186180"/>
-            <wp:effectExtent l="0" t="0" r="11430" b="7620"/>
+          <wp:inline distT="0" distB="0" distL="0" distR="0" wp14:anchorId="45C380CA" wp14:editId="379D1538">
+            <wp:extent cx="6293224" cy="1211580"/>
+            <wp:effectExtent l="0" t="0" r="6350" b="7620"/>
             <wp:docPr id="1" name="Picture 1"/>
             <wp:cNvGraphicFramePr>
               <a:graphicFrameLocks xmlns:a="http://schemas.openxmlformats.org/drawingml/2006/main" noChangeAspect="1"/>
@@ -81,7 +82,7 @@
                   <pic:spPr>
                     <a:xfrm>
                       <a:off x="0" y="0"/>
-                      <a:ext cx="6185147" cy="1190773"/>
+                      <a:ext cx="6328779" cy="1218425"/>
                     </a:xfrm>
                     <a:prstGeom prst="rect">
                       <a:avLst/>
@@ -92,6 +93,54 @@
             </a:graphic>
           </wp:inline>
         </w:drawing>
+      </w:r>
+      <w:r>
+        <w:rPr>
+          <w:noProof/>
+        </w:rPr>
+        <w:t xml:space="preserve"> </w:t>
+      </w:r>
+      <w:r>
+        <w:rPr>
+          <w:noProof/>
+        </w:rPr>
+        <w:drawing>
+          <wp:inline distT="0" distB="0" distL="0" distR="0" wp14:anchorId="382DA569" wp14:editId="07297683">
+            <wp:extent cx="4572000" cy="2743200"/>
+            <wp:effectExtent l="0" t="0" r="0" b="0"/>
+            <wp:docPr id="4" name="Chart 4"/>
+            <wp:cNvGraphicFramePr/>
+            <a:graphic xmlns:a="http://schemas.openxmlformats.org/drawingml/2006/main">
+              <a:graphicData uri="http://schemas.openxmlformats.org/drawingml/2006/chart">
+                <c:chart xmlns:c="http://schemas.openxmlformats.org/drawingml/2006/chart" xmlns:r="http://schemas.openxmlformats.org/officeDocument/2006/relationships" r:id="rId6"/>
+              </a:graphicData>
+            </a:graphic>
+          </wp:inline>
+        </w:drawing>
+      </w:r>
+    </w:p>
+    <w:p>
+      <w:pPr>
+        <w:widowControl w:val="0"/>
+        <w:tabs>
+          <w:tab w:val="left" w:pos="220"/>
+          <w:tab w:val="left" w:pos="720"/>
+        </w:tabs>
+        <w:autoSpaceDE w:val="0"/>
+        <w:autoSpaceDN w:val="0"/>
+        <w:adjustRightInd w:val="0"/>
+        <w:spacing w:after="293" w:line="340" w:lineRule="atLeast"/>
+        <w:ind w:left="720"/>
+        <w:jc w:val="both"/>
+        <w:rPr>
+          <w:rFonts w:cs="Times"/>
+        </w:rPr>
+      </w:pPr>
+      <w:r>
+        <w:rPr>
+          <w:noProof/>
+        </w:rPr>
+        <w:t>As the hop needed to transfer data increased, the TCP throughout is decreasing gradually.</w:t>
       </w:r>
       <w:r>
         <w:rPr>
@@ -131,14 +180,13 @@
         <w:rPr>
           <w:rFonts w:cs="Times"/>
         </w:rPr>
-        <w:t xml:space="preserve">Similarly, work out how many TCP packets are dropped over time. [1] </w:t>
+        <w:t>Similarly, work out how many TCP pac</w:t>
       </w:r>
       <w:r>
         <w:rPr>
-          <w:rFonts w:ascii="MS Mincho" w:eastAsia="MS Mincho" w:hAnsi="MS Mincho" w:cs="MS Mincho"/>
-        </w:rPr>
-        <w:t> -</w:t>
+          <w:rFonts w:cs="Times"/>
+        </w:rPr>
+        <w:t xml:space="preserve">kets are dropped over time. </w:t>
       </w:r>
     </w:p>
     <w:p>
@@ -161,98 +209,13 @@
       <w:r>
         <w:rPr>
           <w:rFonts w:ascii="MS Mincho" w:eastAsia="MS Mincho" w:hAnsi="MS Mincho" w:cs="MS Mincho"/>
+          <w:noProof/>
         </w:rPr>
         <w:drawing>
-          <wp:inline distT="0" distB="0" distL="0" distR="0" wp14:anchorId="5AA6B823" wp14:editId="16D1B7DD">
-            <wp:extent cx="4166235" cy="233683"/>
-            <wp:effectExtent l="0" t="0" r="0" b="0"/>
+          <wp:inline distT="0" distB="0" distL="0" distR="0" wp14:anchorId="5AA6B823" wp14:editId="17ADE3C2">
+            <wp:extent cx="4509135" cy="252917"/>
+            <wp:effectExtent l="0" t="0" r="0" b="1270"/>
             <wp:docPr id="2" name="Picture 2"/>
-            <wp:cNvGraphicFramePr>
-              <a:graphicFrameLocks xmlns:a="http://schemas.openxmlformats.org/drawingml/2006/main" noChangeAspect="1"/>
-            </wp:cNvGraphicFramePr>
-            <a:graphic xmlns:a="http://schemas.openxmlformats.org/drawingml/2006/main">
-              <a:graphicData uri="http://schemas.openxmlformats.org/drawingml/2006/picture">
-                <pic:pic xmlns:pic="http://schemas.openxmlformats.org/drawingml/2006/picture">
-                  <pic:nvPicPr>
-                    <pic:cNvPr id="1" name=""/>
-                    <pic:cNvPicPr/>
-                  </pic:nvPicPr>
-                  <pic:blipFill>
-                    <a:blip r:embed="rId6"/>
-                    <a:stretch>
-                      <a:fillRect/>
-                    </a:stretch>
-                  </pic:blipFill>
-                  <pic:spPr>
-                    <a:xfrm>
-                      <a:off x="0" y="0"/>
-                      <a:ext cx="5132859" cy="287901"/>
-                    </a:xfrm>
-                    <a:prstGeom prst="rect">
-                      <a:avLst/>
-                    </a:prstGeom>
-                  </pic:spPr>
-                </pic:pic>
-              </a:graphicData>
-            </a:graphic>
-          </wp:inline>
-        </w:drawing>
-      </w:r>
-    </w:p>
-    <w:p>
-      <w:pPr>
-        <w:widowControl w:val="0"/>
-        <w:numPr>
-          <w:ilvl w:val="0"/>
-          <w:numId w:val="1"/>
-        </w:numPr>
-        <w:tabs>
-          <w:tab w:val="left" w:pos="220"/>
-          <w:tab w:val="left" w:pos="720"/>
-        </w:tabs>
-        <w:autoSpaceDE w:val="0"/>
-        <w:autoSpaceDN w:val="0"/>
-        <w:adjustRightInd w:val="0"/>
-        <w:spacing w:after="293" w:line="340" w:lineRule="atLeast"/>
-        <w:ind w:hanging="720"/>
-        <w:jc w:val="both"/>
-        <w:rPr>
-          <w:rFonts w:cs="Times"/>
-        </w:rPr>
-      </w:pPr>
-      <w:r>
-        <w:rPr>
-          <w:rFonts w:cs="Times"/>
-        </w:rPr>
-        <w:t>Analyze the causes for packet droppings as indicated by the trace. [1]</w:t>
-      </w:r>
-    </w:p>
-    <w:p>
-      <w:pPr>
-        <w:widowControl w:val="0"/>
-        <w:tabs>
-          <w:tab w:val="left" w:pos="220"/>
-          <w:tab w:val="left" w:pos="720"/>
-        </w:tabs>
-        <w:autoSpaceDE w:val="0"/>
-        <w:autoSpaceDN w:val="0"/>
-        <w:adjustRightInd w:val="0"/>
-        <w:spacing w:after="293" w:line="340" w:lineRule="atLeast"/>
-        <w:ind w:left="720"/>
-        <w:jc w:val="both"/>
-        <w:rPr>
-          <w:rFonts w:ascii="MS Mincho" w:eastAsia="MS Mincho" w:hAnsi="MS Mincho" w:cs="MS Mincho"/>
-        </w:rPr>
-      </w:pPr>
-      <w:r>
-        <w:rPr>
-          <w:rFonts w:cs="Times"/>
-        </w:rPr>
-        <w:drawing>
-          <wp:inline distT="0" distB="0" distL="0" distR="0" wp14:anchorId="065C491A" wp14:editId="213992AB">
-            <wp:extent cx="4737735" cy="486428"/>
-            <wp:effectExtent l="0" t="0" r="12065" b="0"/>
-            <wp:docPr id="3" name="Picture 3"/>
             <wp:cNvGraphicFramePr>
               <a:graphicFrameLocks xmlns:a="http://schemas.openxmlformats.org/drawingml/2006/main" noChangeAspect="1"/>
             </wp:cNvGraphicFramePr>
@@ -272,7 +235,126 @@
                   <pic:spPr>
                     <a:xfrm>
                       <a:off x="0" y="0"/>
-                      <a:ext cx="4828231" cy="495719"/>
+                      <a:ext cx="5613519" cy="314862"/>
+                    </a:xfrm>
+                    <a:prstGeom prst="rect">
+                      <a:avLst/>
+                    </a:prstGeom>
+                  </pic:spPr>
+                </pic:pic>
+              </a:graphicData>
+            </a:graphic>
+          </wp:inline>
+        </w:drawing>
+      </w:r>
+    </w:p>
+    <w:p>
+      <w:pPr>
+        <w:widowControl w:val="0"/>
+        <w:tabs>
+          <w:tab w:val="left" w:pos="220"/>
+          <w:tab w:val="left" w:pos="720"/>
+        </w:tabs>
+        <w:autoSpaceDE w:val="0"/>
+        <w:autoSpaceDN w:val="0"/>
+        <w:adjustRightInd w:val="0"/>
+        <w:spacing w:after="293" w:line="340" w:lineRule="atLeast"/>
+        <w:ind w:left="720"/>
+        <w:jc w:val="both"/>
+        <w:rPr>
+          <w:rFonts w:cs="Times"/>
+        </w:rPr>
+      </w:pPr>
+      <w:r>
+        <w:rPr>
+          <w:rFonts w:cs="Times"/>
+        </w:rPr>
+        <w:t>42 TCP packets are dropped over time</w:t>
+      </w:r>
+      <w:bookmarkStart w:id="0" w:name="_GoBack"/>
+      <w:bookmarkEnd w:id="0"/>
+    </w:p>
+    <w:p>
+      <w:pPr>
+        <w:widowControl w:val="0"/>
+        <w:numPr>
+          <w:ilvl w:val="0"/>
+          <w:numId w:val="1"/>
+        </w:numPr>
+        <w:tabs>
+          <w:tab w:val="left" w:pos="220"/>
+          <w:tab w:val="left" w:pos="720"/>
+        </w:tabs>
+        <w:autoSpaceDE w:val="0"/>
+        <w:autoSpaceDN w:val="0"/>
+        <w:adjustRightInd w:val="0"/>
+        <w:spacing w:after="293" w:line="340" w:lineRule="atLeast"/>
+        <w:ind w:hanging="720"/>
+        <w:jc w:val="both"/>
+        <w:rPr>
+          <w:rFonts w:cs="Times"/>
+        </w:rPr>
+      </w:pPr>
+      <w:r>
+        <w:rPr>
+          <w:rFonts w:cs="Times"/>
+        </w:rPr>
+        <w:t xml:space="preserve">Analyze the causes for packet droppings as indicated </w:t>
+      </w:r>
+      <w:r>
+        <w:rPr>
+          <w:rFonts w:cs="Times"/>
+        </w:rPr>
+        <w:t xml:space="preserve">by the trace. </w:t>
+      </w:r>
+    </w:p>
+    <w:p>
+      <w:pPr>
+        <w:widowControl w:val="0"/>
+        <w:tabs>
+          <w:tab w:val="left" w:pos="220"/>
+          <w:tab w:val="left" w:pos="720"/>
+        </w:tabs>
+        <w:autoSpaceDE w:val="0"/>
+        <w:autoSpaceDN w:val="0"/>
+        <w:adjustRightInd w:val="0"/>
+        <w:spacing w:after="293" w:line="340" w:lineRule="atLeast"/>
+        <w:ind w:left="720"/>
+        <w:jc w:val="both"/>
+        <w:rPr>
+          <w:rFonts w:ascii="MS Mincho" w:eastAsia="MS Mincho" w:hAnsi="MS Mincho" w:cs="MS Mincho"/>
+        </w:rPr>
+      </w:pPr>
+      <w:r>
+        <w:rPr>
+          <w:rFonts w:cs="Times"/>
+          <w:noProof/>
+        </w:rPr>
+        <w:drawing>
+          <wp:inline distT="0" distB="0" distL="0" distR="0" wp14:anchorId="065C491A" wp14:editId="1A3205E3">
+            <wp:extent cx="5541588" cy="568960"/>
+            <wp:effectExtent l="0" t="0" r="0" b="0"/>
+            <wp:docPr id="3" name="Picture 3"/>
+            <wp:cNvGraphicFramePr>
+              <a:graphicFrameLocks xmlns:a="http://schemas.openxmlformats.org/drawingml/2006/main" noChangeAspect="1"/>
+            </wp:cNvGraphicFramePr>
+            <a:graphic xmlns:a="http://schemas.openxmlformats.org/drawingml/2006/main">
+              <a:graphicData uri="http://schemas.openxmlformats.org/drawingml/2006/picture">
+                <pic:pic xmlns:pic="http://schemas.openxmlformats.org/drawingml/2006/picture">
+                  <pic:nvPicPr>
+                    <pic:cNvPr id="1" name=""/>
+                    <pic:cNvPicPr/>
+                  </pic:nvPicPr>
+                  <pic:blipFill>
+                    <a:blip r:embed="rId8"/>
+                    <a:stretch>
+                      <a:fillRect/>
+                    </a:stretch>
+                  </pic:blipFill>
+                  <pic:spPr>
+                    <a:xfrm>
+                      <a:off x="0" y="0"/>
+                      <a:ext cx="5677739" cy="582939"/>
                     </a:xfrm>
                     <a:prstGeom prst="rect">
                       <a:avLst/>
@@ -319,6 +401,7 @@
         <w:rPr>
           <w:noProof/>
         </w:rPr>
+        <w:lastRenderedPageBreak/>
         <w:drawing>
           <wp:inline distT="0" distB="0" distL="0" distR="0" wp14:anchorId="1A155135" wp14:editId="2A55EFEA">
             <wp:extent cx="4572000" cy="2743200"/>
@@ -327,7 +410,7 @@
             <wp:cNvGraphicFramePr/>
             <a:graphic xmlns:a="http://schemas.openxmlformats.org/drawingml/2006/main">
               <a:graphicData uri="http://schemas.openxmlformats.org/drawingml/2006/chart">
-                <c:chart xmlns:c="http://schemas.openxmlformats.org/drawingml/2006/chart" xmlns:r="http://schemas.openxmlformats.org/officeDocument/2006/relationships" r:id="rId8"/>
+                <c:chart xmlns:c="http://schemas.openxmlformats.org/drawingml/2006/chart" xmlns:r="http://schemas.openxmlformats.org/officeDocument/2006/relationships" r:id="rId9"/>
               </a:graphicData>
             </a:graphic>
           </wp:inline>
@@ -348,47 +431,47 @@
         <w:jc w:val="both"/>
         <w:rPr>
           <w:rFonts w:cs="Times"/>
-          <w:sz w:val="16"/>
-          <w:szCs w:val="16"/>
+          <w:sz w:val="20"/>
+          <w:szCs w:val="20"/>
         </w:rPr>
       </w:pPr>
       <w:r>
         <w:rPr>
           <w:rFonts w:cs="Times"/>
-          <w:sz w:val="16"/>
-          <w:szCs w:val="16"/>
+          <w:sz w:val="20"/>
+          <w:szCs w:val="20"/>
         </w:rPr>
         <w:t xml:space="preserve">The bar chart illustrates the packets that dropped in the whole process.  It is obvious that the main packets dropping is due to three </w:t>
       </w:r>
       <w:r>
         <w:rPr>
           <w:rFonts w:cs="Times"/>
-          <w:sz w:val="16"/>
-          <w:szCs w:val="16"/>
+          <w:sz w:val="20"/>
+          <w:szCs w:val="20"/>
         </w:rPr>
         <w:t>categories</w:t>
       </w:r>
       <w:r>
         <w:rPr>
           <w:rFonts w:cs="Times"/>
-          <w:sz w:val="16"/>
-          <w:szCs w:val="16"/>
+          <w:sz w:val="20"/>
+          <w:szCs w:val="20"/>
         </w:rPr>
         <w:t xml:space="preserve">: </w:t>
       </w:r>
       <w:r>
         <w:rPr>
           <w:rFonts w:cs="Times"/>
-          <w:sz w:val="16"/>
-          <w:szCs w:val="16"/>
+          <w:sz w:val="20"/>
+          <w:szCs w:val="20"/>
         </w:rPr>
         <w:t xml:space="preserve"> CBK, COL</w:t>
       </w:r>
       <w:r>
         <w:rPr>
           <w:rFonts w:cs="Times"/>
-          <w:sz w:val="16"/>
-          <w:szCs w:val="16"/>
+          <w:sz w:val="20"/>
+          <w:szCs w:val="20"/>
           <w:lang w:eastAsia="zh-CN"/>
         </w:rPr>
         <w:t xml:space="preserve"> and</w:t>
@@ -396,16 +479,16 @@
       <w:r>
         <w:rPr>
           <w:rFonts w:cs="Times"/>
-          <w:sz w:val="16"/>
-          <w:szCs w:val="16"/>
+          <w:sz w:val="20"/>
+          <w:szCs w:val="20"/>
         </w:rPr>
         <w:t xml:space="preserve"> </w:t>
       </w:r>
       <w:r>
         <w:rPr>
           <w:rFonts w:cs="Times"/>
-          <w:sz w:val="16"/>
-          <w:szCs w:val="16"/>
+          <w:sz w:val="20"/>
+          <w:szCs w:val="20"/>
         </w:rPr>
         <w:t>RET.</w:t>
       </w:r>
@@ -424,15 +507,15 @@
         <w:jc w:val="both"/>
         <w:rPr>
           <w:rFonts w:cs="Times"/>
-          <w:sz w:val="16"/>
-          <w:szCs w:val="16"/>
+          <w:sz w:val="20"/>
+          <w:szCs w:val="20"/>
         </w:rPr>
       </w:pPr>
       <w:r>
         <w:rPr>
           <w:rFonts w:cs="Times"/>
-          <w:sz w:val="16"/>
-          <w:szCs w:val="16"/>
+          <w:sz w:val="20"/>
+          <w:szCs w:val="20"/>
         </w:rPr>
         <w:t>From the NS2 web site:</w:t>
       </w:r>
@@ -451,33 +534,17 @@
         <w:jc w:val="both"/>
         <w:rPr>
           <w:rFonts w:cs="Times"/>
-          <w:sz w:val="16"/>
-          <w:szCs w:val="16"/>
+          <w:sz w:val="20"/>
+          <w:szCs w:val="20"/>
         </w:rPr>
       </w:pPr>
       <w:r>
         <w:rPr>
           <w:rFonts w:cs="Times"/>
-          <w:sz w:val="16"/>
-          <w:szCs w:val="16"/>
-        </w:rPr>
-        <w:t>"COL"</w:t>
-      </w:r>
-      <w:r>
-        <w:rPr>
-          <w:rFonts w:cs="Times"/>
-          <w:sz w:val="16"/>
-          <w:szCs w:val="16"/>
-        </w:rPr>
-        <w:t xml:space="preserve"> is for:</w:t>
-      </w:r>
-      <w:r>
-        <w:rPr>
-          <w:rFonts w:cs="Times"/>
-          <w:sz w:val="16"/>
-          <w:szCs w:val="16"/>
-        </w:rPr>
-        <w:t xml:space="preserve"> DROP_MAC_COLLISION</w:t>
+          <w:sz w:val="20"/>
+          <w:szCs w:val="20"/>
+        </w:rPr>
+        <w:t>"COL" is for: DROP_MAC_COLLISION</w:t>
       </w:r>
     </w:p>
     <w:p>
@@ -494,34 +561,17 @@
         <w:jc w:val="both"/>
         <w:rPr>
           <w:rFonts w:cs="Times"/>
-          <w:sz w:val="16"/>
-          <w:szCs w:val="16"/>
+          <w:sz w:val="20"/>
+          <w:szCs w:val="20"/>
         </w:rPr>
       </w:pPr>
       <w:r>
         <w:rPr>
           <w:rFonts w:cs="Times"/>
-          <w:sz w:val="16"/>
-          <w:szCs w:val="16"/>
-        </w:rPr>
-        <w:lastRenderedPageBreak/>
-        <w:t>"RET"</w:t>
-      </w:r>
-      <w:r>
-        <w:rPr>
-          <w:rFonts w:cs="Times"/>
-          <w:sz w:val="16"/>
-          <w:szCs w:val="16"/>
-        </w:rPr>
-        <w:t xml:space="preserve"> is for:</w:t>
-      </w:r>
-      <w:r>
-        <w:rPr>
-          <w:rFonts w:cs="Times"/>
-          <w:sz w:val="16"/>
-          <w:szCs w:val="16"/>
-        </w:rPr>
-        <w:t xml:space="preserve"> DROP_MAC_RETRY_COUNT_EXCEEDED</w:t>
+          <w:sz w:val="20"/>
+          <w:szCs w:val="20"/>
+        </w:rPr>
+        <w:t>"RET" is for: DROP_MAC_RETRY_COUNT_EXCEEDED</w:t>
       </w:r>
     </w:p>
     <w:p>
@@ -538,33 +588,17 @@
         <w:jc w:val="both"/>
         <w:rPr>
           <w:rFonts w:cs="Times"/>
-          <w:sz w:val="16"/>
-          <w:szCs w:val="16"/>
+          <w:sz w:val="20"/>
+          <w:szCs w:val="20"/>
         </w:rPr>
       </w:pPr>
       <w:r>
         <w:rPr>
           <w:rFonts w:cs="Times"/>
-          <w:sz w:val="16"/>
-          <w:szCs w:val="16"/>
-        </w:rPr>
-        <w:t>"CBK" is for</w:t>
-      </w:r>
-      <w:r>
-        <w:rPr>
-          <w:rFonts w:cs="Times"/>
-          <w:sz w:val="16"/>
-          <w:szCs w:val="16"/>
-        </w:rPr>
-        <w:t>:</w:t>
-      </w:r>
-      <w:r>
-        <w:rPr>
-          <w:rFonts w:cs="Times"/>
-          <w:sz w:val="16"/>
-          <w:szCs w:val="16"/>
-        </w:rPr>
-        <w:t xml:space="preserve"> DROP_RTR_MAC_CALLBACK</w:t>
+          <w:sz w:val="20"/>
+          <w:szCs w:val="20"/>
+        </w:rPr>
+        <w:t>"CBK" is for: DROP_RTR_MAC_CALLBACK</w:t>
       </w:r>
     </w:p>
     <w:p>
@@ -581,15 +615,15 @@
         <w:jc w:val="both"/>
         <w:rPr>
           <w:rFonts w:cs="Times"/>
-          <w:sz w:val="16"/>
-          <w:szCs w:val="16"/>
+          <w:sz w:val="20"/>
+          <w:szCs w:val="20"/>
         </w:rPr>
       </w:pPr>
       <w:r>
         <w:rPr>
           <w:rFonts w:cs="Times"/>
-          <w:sz w:val="16"/>
-          <w:szCs w:val="16"/>
+          <w:sz w:val="20"/>
+          <w:szCs w:val="20"/>
         </w:rPr>
         <w:t>There are two reasons for causing such packets dropping:</w:t>
       </w:r>
@@ -608,119 +642,87 @@
         <w:jc w:val="both"/>
         <w:rPr>
           <w:rFonts w:cs="Times"/>
-          <w:sz w:val="16"/>
-          <w:szCs w:val="16"/>
+          <w:sz w:val="20"/>
+          <w:szCs w:val="20"/>
         </w:rPr>
       </w:pPr>
       <w:r>
         <w:rPr>
           <w:rFonts w:cs="Times"/>
-          <w:sz w:val="16"/>
-          <w:szCs w:val="16"/>
+          <w:sz w:val="20"/>
+          <w:szCs w:val="20"/>
         </w:rPr>
         <w:t xml:space="preserve">The first reason connecting </w:t>
       </w:r>
       <w:r>
         <w:rPr>
           <w:rFonts w:cs="Times"/>
-          <w:sz w:val="16"/>
-          <w:szCs w:val="16"/>
+          <w:sz w:val="20"/>
+          <w:szCs w:val="20"/>
         </w:rPr>
         <w:t>with</w:t>
       </w:r>
       <w:r>
         <w:rPr>
           <w:rFonts w:cs="Times"/>
-          <w:sz w:val="16"/>
-          <w:szCs w:val="16"/>
+          <w:sz w:val="20"/>
+          <w:szCs w:val="20"/>
         </w:rPr>
         <w:t xml:space="preserve"> “CBK” and “RET”</w:t>
       </w:r>
       <w:r>
         <w:rPr>
           <w:rFonts w:cs="Times"/>
-          <w:sz w:val="16"/>
-          <w:szCs w:val="16"/>
-        </w:rPr>
-        <w:t xml:space="preserve">, the direct </w:t>
+          <w:sz w:val="20"/>
+          <w:szCs w:val="20"/>
+        </w:rPr>
+        <w:t>, the direct explanation is tha</w:t>
       </w:r>
       <w:r>
         <w:rPr>
           <w:rFonts w:cs="Times"/>
-          <w:sz w:val="16"/>
-          <w:szCs w:val="16"/>
-        </w:rPr>
-        <w:t>explanation</w:t>
+          <w:sz w:val="20"/>
+          <w:szCs w:val="20"/>
+        </w:rPr>
+        <w:t>t the during TCP connection, there is a link failure, after 7 times RTS packets are transmitted and there is no CTS, the node will drop the packet at MAC layer with flag “MAC_RETRY_COUNT_EXCEEDED”</w:t>
       </w:r>
       <w:r>
         <w:rPr>
           <w:rFonts w:cs="Times"/>
-          <w:sz w:val="16"/>
-          <w:szCs w:val="16"/>
-        </w:rPr>
-        <w:t xml:space="preserve"> is tha</w:t>
-      </w:r>
-      <w:r>
-        <w:rPr>
-          <w:rFonts w:cs="Times"/>
-          <w:sz w:val="16"/>
-          <w:szCs w:val="16"/>
-        </w:rPr>
-        <w:t>t the during TCP connection, there is a link failure, after 7 times RTS packets are transmitted and there is no CTS, the node will drop the packet at MAC layer with flag “</w:t>
-      </w:r>
-      <w:r>
-        <w:rPr>
-          <w:rFonts w:cs="Times"/>
-          <w:sz w:val="16"/>
-          <w:szCs w:val="16"/>
-        </w:rPr>
-        <w:t>MAC_RETRY_COUNT_EXCEEDED</w:t>
-      </w:r>
-      <w:r>
-        <w:rPr>
-          <w:rFonts w:cs="Times"/>
-          <w:sz w:val="16"/>
-          <w:szCs w:val="16"/>
-        </w:rPr>
-        <w:t>”</w:t>
-      </w:r>
-      <w:r>
-        <w:rPr>
-          <w:rFonts w:cs="Times"/>
-          <w:sz w:val="16"/>
-          <w:szCs w:val="16"/>
+          <w:sz w:val="20"/>
+          <w:szCs w:val="20"/>
         </w:rPr>
         <w:t xml:space="preserve"> which shows up as RET flag; meanwhile, it will drop the tcp packets in the buffer stored in the queue</w:t>
       </w:r>
       <w:r>
         <w:rPr>
           <w:rFonts w:cs="Times"/>
-          <w:sz w:val="16"/>
-          <w:szCs w:val="16"/>
+          <w:sz w:val="20"/>
+          <w:szCs w:val="20"/>
         </w:rPr>
         <w:t xml:space="preserve"> which cause so many associated dropping </w:t>
       </w:r>
       <w:r>
         <w:rPr>
           <w:rFonts w:cs="Times"/>
-          <w:sz w:val="16"/>
-          <w:szCs w:val="16"/>
+          <w:sz w:val="20"/>
+          <w:szCs w:val="20"/>
         </w:rPr>
         <w:t xml:space="preserve">tcp </w:t>
       </w:r>
       <w:r>
         <w:rPr>
           <w:rFonts w:cs="Times"/>
-          <w:sz w:val="16"/>
-          <w:szCs w:val="16"/>
+          <w:sz w:val="20"/>
+          <w:szCs w:val="20"/>
         </w:rPr>
         <w:t>packets in R</w:t>
       </w:r>
       <w:r>
         <w:rPr>
           <w:rFonts w:cs="Times"/>
-          <w:sz w:val="16"/>
-          <w:szCs w:val="16"/>
+          <w:sz w:val="20"/>
+          <w:szCs w:val="20"/>
         </w:rPr>
         <w:t>TR.</w:t>
       </w:r>
@@ -739,33 +741,17 @@
         <w:jc w:val="both"/>
         <w:rPr>
           <w:rFonts w:cs="Times"/>
-          <w:sz w:val="16"/>
-          <w:szCs w:val="16"/>
+          <w:sz w:val="20"/>
+          <w:szCs w:val="20"/>
         </w:rPr>
       </w:pPr>
       <w:r>
         <w:rPr>
           <w:rFonts w:cs="Times"/>
-          <w:sz w:val="16"/>
-          <w:szCs w:val="16"/>
-        </w:rPr>
-        <w:t xml:space="preserve">The second reason which is also the biggest packets dropping is caused by </w:t>
-      </w:r>
-      <w:r>
-        <w:rPr>
-          <w:rFonts w:cs="Times"/>
-          <w:sz w:val="16"/>
-          <w:szCs w:val="16"/>
-        </w:rPr>
-        <w:t>DROP_MAC_COLLISION</w:t>
-      </w:r>
-      <w:r>
-        <w:rPr>
-          <w:rFonts w:cs="Times"/>
-          <w:sz w:val="16"/>
-          <w:szCs w:val="16"/>
-        </w:rPr>
-        <w:t>.</w:t>
+          <w:sz w:val="20"/>
+          <w:szCs w:val="20"/>
+        </w:rPr>
+        <w:t>The second reason which is also the biggest packets dropping is caused by DROP_MAC_COLLISION.</w:t>
       </w:r>
     </w:p>
     <w:p>
@@ -790,12 +776,13 @@
       <w:r>
         <w:rPr>
           <w:rFonts w:cs="Times"/>
+          <w:noProof/>
           <w:sz w:val="16"/>
           <w:szCs w:val="16"/>
         </w:rPr>
         <w:drawing>
-          <wp:inline distT="0" distB="0" distL="0" distR="0" wp14:anchorId="21101E73" wp14:editId="5F85FB81">
-            <wp:extent cx="4852035" cy="560887"/>
+          <wp:inline distT="0" distB="0" distL="0" distR="0" wp14:anchorId="21101E73" wp14:editId="1135A22A">
+            <wp:extent cx="5976558" cy="690880"/>
             <wp:effectExtent l="0" t="0" r="0" b="0"/>
             <wp:docPr id="7" name="Picture 7"/>
             <wp:cNvGraphicFramePr>
@@ -809,7 +796,7 @@
                     <pic:cNvPicPr/>
                   </pic:nvPicPr>
                   <pic:blipFill>
-                    <a:blip r:embed="rId9"/>
+                    <a:blip r:embed="rId10"/>
                     <a:stretch>
                       <a:fillRect/>
                     </a:stretch>
@@ -817,7 +804,7 @@
                   <pic:spPr>
                     <a:xfrm>
                       <a:off x="0" y="0"/>
-                      <a:ext cx="4956543" cy="572968"/>
+                      <a:ext cx="6123991" cy="707923"/>
                     </a:xfrm>
                     <a:prstGeom prst="rect">
                       <a:avLst/>
@@ -844,20 +831,34 @@
         <w:jc w:val="both"/>
         <w:rPr>
           <w:rFonts w:cs="Times"/>
-          <w:sz w:val="16"/>
-          <w:szCs w:val="16"/>
+          <w:sz w:val="20"/>
+          <w:szCs w:val="20"/>
         </w:rPr>
       </w:pPr>
       <w:r>
         <w:rPr>
           <w:rFonts w:cs="Times"/>
-          <w:sz w:val="16"/>
-          <w:szCs w:val="16"/>
-        </w:rPr>
-        <w:t>If we do another filter to check the category of collision, we can easies see that the main source of collision is from RTS (request to send).</w:t>
+          <w:sz w:val="20"/>
+          <w:szCs w:val="20"/>
+        </w:rPr>
+        <w:t>If we do another filter to check the cate</w:t>
       </w:r>
-      <w:bookmarkStart w:id="0" w:name="_GoBack"/>
-      <w:bookmarkEnd w:id="0"/>
+      <w:r>
+        <w:rPr>
+          <w:rFonts w:cs="Times"/>
+          <w:sz w:val="20"/>
+          <w:szCs w:val="20"/>
+        </w:rPr>
+        <w:t>gory of collision, we can easily</w:t>
+      </w:r>
+      <w:r>
+        <w:rPr>
+          <w:rFonts w:cs="Times"/>
+          <w:sz w:val="20"/>
+          <w:szCs w:val="20"/>
+        </w:rPr>
+        <w:t xml:space="preserve"> see that the main source of collision is from RTS (request to send).</w:t>
+      </w:r>
     </w:p>
     <w:p>
       <w:pPr>
@@ -905,6 +906,1438 @@
         <w:t>  </w:t>
       </w:r>
+    </w:p>
+    <w:tbl>
+      <w:tblPr>
+        <w:tblW w:w="10160" w:type="dxa"/>
+        <w:tblLook w:val="04A0" w:firstRow="1" w:lastRow="0" w:firstColumn="1" w:lastColumn="0" w:noHBand="0" w:noVBand="1"/>
+      </w:tblPr>
+      <w:tblGrid>
+        <w:gridCol w:w="1300"/>
+        <w:gridCol w:w="1300"/>
+        <w:gridCol w:w="1300"/>
+        <w:gridCol w:w="1342"/>
+        <w:gridCol w:w="2560"/>
+        <w:gridCol w:w="2400"/>
+      </w:tblGrid>
+      <w:tr>
+        <w:trPr>
+          <w:trHeight w:val="320"/>
+        </w:trPr>
+        <w:tc>
+          <w:tcPr>
+            <w:tcW w:w="1300" w:type="dxa"/>
+            <w:tcBorders>
+              <w:top w:val="single" w:sz="4" w:space="0" w:color="auto"/>
+              <w:left w:val="single" w:sz="4" w:space="0" w:color="auto"/>
+              <w:bottom w:val="single" w:sz="4" w:space="0" w:color="auto"/>
+              <w:right w:val="single" w:sz="4" w:space="0" w:color="auto"/>
+            </w:tcBorders>
+            <w:shd w:val="clear" w:color="000000" w:fill="C6E0B4"/>
+            <w:noWrap/>
+            <w:vAlign w:val="bottom"/>
+            <w:hideMark/>
+          </w:tcPr>
+          <w:p>
+            <w:pPr>
+              <w:jc w:val="center"/>
+              <w:rPr>
+                <w:rFonts w:ascii="Calibri" w:eastAsia="Times New Roman" w:hAnsi="Calibri" w:cs="Times New Roman"/>
+                <w:color w:val="000000"/>
+              </w:rPr>
+            </w:pPr>
+            <w:r>
+              <w:rPr>
+                <w:rFonts w:ascii="Calibri" w:eastAsia="Times New Roman" w:hAnsi="Calibri" w:cs="Times New Roman"/>
+                <w:color w:val="000000"/>
+              </w:rPr>
+              <w:t>Drop</w:t>
+            </w:r>
+            <w:r>
+              <w:rPr>
+                <w:rFonts w:ascii="Calibri" w:eastAsia="Times New Roman" w:hAnsi="Calibri" w:cs="Times New Roman"/>
+                <w:color w:val="000000"/>
+              </w:rPr>
+              <w:t>ped packets</w:t>
+            </w:r>
+          </w:p>
+        </w:tc>
+        <w:tc>
+          <w:tcPr>
+            <w:tcW w:w="1300" w:type="dxa"/>
+            <w:tcBorders>
+              <w:top w:val="single" w:sz="4" w:space="0" w:color="auto"/>
+              <w:left w:val="nil"/>
+              <w:bottom w:val="single" w:sz="4" w:space="0" w:color="auto"/>
+              <w:right w:val="single" w:sz="4" w:space="0" w:color="auto"/>
+            </w:tcBorders>
+            <w:shd w:val="clear" w:color="000000" w:fill="C6E0B4"/>
+            <w:noWrap/>
+            <w:vAlign w:val="bottom"/>
+            <w:hideMark/>
+          </w:tcPr>
+          <w:p>
+            <w:pPr>
+              <w:jc w:val="center"/>
+              <w:rPr>
+                <w:rFonts w:ascii="Calibri" w:eastAsia="Times New Roman" w:hAnsi="Calibri" w:cs="Times New Roman"/>
+                <w:color w:val="000000"/>
+              </w:rPr>
+            </w:pPr>
+            <w:r>
+              <w:rPr>
+                <w:rFonts w:ascii="Calibri" w:eastAsia="Times New Roman" w:hAnsi="Calibri" w:cs="Times New Roman"/>
+                <w:color w:val="000000"/>
+              </w:rPr>
+              <w:t>R</w:t>
+            </w:r>
+            <w:r>
+              <w:rPr>
+                <w:rFonts w:ascii="Calibri" w:eastAsia="Times New Roman" w:hAnsi="Calibri" w:cs="Times New Roman"/>
+                <w:color w:val="000000"/>
+              </w:rPr>
+              <w:t>eceived tcp</w:t>
+            </w:r>
+            <w:r>
+              <w:rPr>
+                <w:rFonts w:ascii="Calibri" w:eastAsia="Times New Roman" w:hAnsi="Calibri" w:cs="Times New Roman"/>
+                <w:color w:val="000000"/>
+              </w:rPr>
+              <w:t xml:space="preserve"> packets</w:t>
+            </w:r>
+          </w:p>
+        </w:tc>
+        <w:tc>
+          <w:tcPr>
+            <w:tcW w:w="1300" w:type="dxa"/>
+            <w:tcBorders>
+              <w:top w:val="single" w:sz="4" w:space="0" w:color="auto"/>
+              <w:left w:val="nil"/>
+              <w:bottom w:val="single" w:sz="4" w:space="0" w:color="auto"/>
+              <w:right w:val="single" w:sz="4" w:space="0" w:color="auto"/>
+            </w:tcBorders>
+            <w:shd w:val="clear" w:color="000000" w:fill="C6E0B4"/>
+            <w:noWrap/>
+            <w:vAlign w:val="bottom"/>
+            <w:hideMark/>
+          </w:tcPr>
+          <w:p>
+            <w:pPr>
+              <w:jc w:val="center"/>
+              <w:rPr>
+                <w:rFonts w:ascii="Calibri" w:eastAsia="Times New Roman" w:hAnsi="Calibri" w:cs="Times New Roman"/>
+                <w:color w:val="000000"/>
+              </w:rPr>
+            </w:pPr>
+            <w:r>
+              <w:rPr>
+                <w:rFonts w:ascii="Calibri" w:eastAsia="Times New Roman" w:hAnsi="Calibri" w:cs="Times New Roman"/>
+                <w:color w:val="000000"/>
+              </w:rPr>
+              <w:t>Time C</w:t>
+            </w:r>
+            <w:r>
+              <w:rPr>
+                <w:rFonts w:ascii="Calibri" w:eastAsia="Times New Roman" w:hAnsi="Calibri" w:cs="Times New Roman"/>
+                <w:color w:val="000000"/>
+              </w:rPr>
+              <w:t>ost</w:t>
+            </w:r>
+          </w:p>
+        </w:tc>
+        <w:tc>
+          <w:tcPr>
+            <w:tcW w:w="1300" w:type="dxa"/>
+            <w:tcBorders>
+              <w:top w:val="single" w:sz="4" w:space="0" w:color="auto"/>
+              <w:left w:val="nil"/>
+              <w:bottom w:val="single" w:sz="4" w:space="0" w:color="auto"/>
+              <w:right w:val="single" w:sz="4" w:space="0" w:color="auto"/>
+            </w:tcBorders>
+            <w:shd w:val="clear" w:color="000000" w:fill="C6E0B4"/>
+            <w:noWrap/>
+            <w:vAlign w:val="bottom"/>
+            <w:hideMark/>
+          </w:tcPr>
+          <w:p>
+            <w:pPr>
+              <w:jc w:val="center"/>
+              <w:rPr>
+                <w:rFonts w:ascii="Calibri" w:eastAsia="Times New Roman" w:hAnsi="Calibri" w:cs="Times New Roman"/>
+                <w:color w:val="000000"/>
+              </w:rPr>
+            </w:pPr>
+            <w:r>
+              <w:rPr>
+                <w:rFonts w:ascii="Calibri" w:eastAsia="Times New Roman" w:hAnsi="Calibri" w:cs="Times New Roman"/>
+                <w:color w:val="000000"/>
+              </w:rPr>
+              <w:t>S</w:t>
+            </w:r>
+            <w:r>
+              <w:rPr>
+                <w:rFonts w:ascii="Calibri" w:eastAsia="Times New Roman" w:hAnsi="Calibri" w:cs="Times New Roman"/>
+                <w:color w:val="000000"/>
+              </w:rPr>
+              <w:t>peed</w:t>
+            </w:r>
+            <w:r>
+              <w:rPr>
+                <w:rFonts w:ascii="Calibri" w:eastAsia="Times New Roman" w:hAnsi="Calibri" w:cs="Times New Roman"/>
+                <w:color w:val="000000"/>
+              </w:rPr>
+              <w:t>(m/s)</w:t>
+            </w:r>
+          </w:p>
+        </w:tc>
+        <w:tc>
+          <w:tcPr>
+            <w:tcW w:w="2560" w:type="dxa"/>
+            <w:tcBorders>
+              <w:top w:val="single" w:sz="4" w:space="0" w:color="auto"/>
+              <w:left w:val="nil"/>
+              <w:bottom w:val="single" w:sz="4" w:space="0" w:color="auto"/>
+              <w:right w:val="single" w:sz="4" w:space="0" w:color="auto"/>
+            </w:tcBorders>
+            <w:shd w:val="clear" w:color="000000" w:fill="C6E0B4"/>
+            <w:noWrap/>
+            <w:vAlign w:val="bottom"/>
+            <w:hideMark/>
+          </w:tcPr>
+          <w:p>
+            <w:pPr>
+              <w:jc w:val="center"/>
+              <w:rPr>
+                <w:rFonts w:ascii="Calibri" w:eastAsia="Times New Roman" w:hAnsi="Calibri" w:cs="Times New Roman"/>
+                <w:color w:val="000000"/>
+              </w:rPr>
+            </w:pPr>
+            <w:r>
+              <w:rPr>
+                <w:rFonts w:ascii="Calibri" w:eastAsia="Times New Roman" w:hAnsi="Calibri" w:cs="Times New Roman"/>
+                <w:color w:val="000000"/>
+              </w:rPr>
+              <w:t>tcp packets</w:t>
+            </w:r>
+            <w:r>
+              <w:rPr>
+                <w:rFonts w:ascii="Calibri" w:eastAsia="Times New Roman" w:hAnsi="Calibri" w:cs="Times New Roman"/>
+                <w:color w:val="000000"/>
+              </w:rPr>
+              <w:t xml:space="preserve"> received</w:t>
+            </w:r>
+            <w:r>
+              <w:rPr>
+                <w:rFonts w:ascii="Calibri" w:eastAsia="Times New Roman" w:hAnsi="Calibri" w:cs="Times New Roman"/>
+                <w:color w:val="000000"/>
+              </w:rPr>
+              <w:t>/ per second</w:t>
+            </w:r>
+          </w:p>
+        </w:tc>
+        <w:tc>
+          <w:tcPr>
+            <w:tcW w:w="2400" w:type="dxa"/>
+            <w:tcBorders>
+              <w:top w:val="single" w:sz="4" w:space="0" w:color="auto"/>
+              <w:left w:val="nil"/>
+              <w:bottom w:val="single" w:sz="4" w:space="0" w:color="auto"/>
+              <w:right w:val="single" w:sz="4" w:space="0" w:color="auto"/>
+            </w:tcBorders>
+            <w:shd w:val="clear" w:color="000000" w:fill="C6E0B4"/>
+            <w:noWrap/>
+            <w:vAlign w:val="bottom"/>
+            <w:hideMark/>
+          </w:tcPr>
+          <w:p>
+            <w:pPr>
+              <w:jc w:val="center"/>
+              <w:rPr>
+                <w:rFonts w:ascii="Calibri" w:eastAsia="Times New Roman" w:hAnsi="Calibri" w:cs="Times New Roman"/>
+                <w:color w:val="000000"/>
+              </w:rPr>
+            </w:pPr>
+            <w:r>
+              <w:rPr>
+                <w:rFonts w:ascii="Calibri" w:eastAsia="Times New Roman" w:hAnsi="Calibri" w:cs="Times New Roman"/>
+                <w:color w:val="000000"/>
+              </w:rPr>
+              <w:t>Dropped/(R</w:t>
+            </w:r>
+            <w:r>
+              <w:rPr>
+                <w:rFonts w:ascii="Calibri" w:eastAsia="Times New Roman" w:hAnsi="Calibri" w:cs="Times New Roman"/>
+                <w:color w:val="000000"/>
+              </w:rPr>
+              <w:t>eceived tcp)</w:t>
+            </w:r>
+          </w:p>
+        </w:tc>
+      </w:tr>
+      <w:tr>
+        <w:trPr>
+          <w:trHeight w:val="320"/>
+        </w:trPr>
+        <w:tc>
+          <w:tcPr>
+            <w:tcW w:w="1300" w:type="dxa"/>
+            <w:tcBorders>
+              <w:top w:val="nil"/>
+              <w:left w:val="single" w:sz="4" w:space="0" w:color="auto"/>
+              <w:bottom w:val="single" w:sz="4" w:space="0" w:color="auto"/>
+              <w:right w:val="single" w:sz="4" w:space="0" w:color="auto"/>
+            </w:tcBorders>
+            <w:shd w:val="clear" w:color="auto" w:fill="auto"/>
+            <w:noWrap/>
+            <w:vAlign w:val="bottom"/>
+            <w:hideMark/>
+          </w:tcPr>
+          <w:p>
+            <w:pPr>
+              <w:jc w:val="center"/>
+              <w:rPr>
+                <w:rFonts w:ascii="Calibri" w:eastAsia="Times New Roman" w:hAnsi="Calibri" w:cs="Times New Roman"/>
+                <w:color w:val="000000"/>
+              </w:rPr>
+            </w:pPr>
+            <w:r>
+              <w:rPr>
+                <w:rFonts w:ascii="Calibri" w:eastAsia="Times New Roman" w:hAnsi="Calibri" w:cs="Times New Roman"/>
+                <w:color w:val="000000"/>
+              </w:rPr>
+              <w:t>88</w:t>
+            </w:r>
+          </w:p>
+        </w:tc>
+        <w:tc>
+          <w:tcPr>
+            <w:tcW w:w="1300" w:type="dxa"/>
+            <w:tcBorders>
+              <w:top w:val="nil"/>
+              <w:left w:val="nil"/>
+              <w:bottom w:val="single" w:sz="4" w:space="0" w:color="auto"/>
+              <w:right w:val="single" w:sz="4" w:space="0" w:color="auto"/>
+            </w:tcBorders>
+            <w:shd w:val="clear" w:color="auto" w:fill="auto"/>
+            <w:noWrap/>
+            <w:vAlign w:val="bottom"/>
+            <w:hideMark/>
+          </w:tcPr>
+          <w:p>
+            <w:pPr>
+              <w:jc w:val="center"/>
+              <w:rPr>
+                <w:rFonts w:ascii="Calibri" w:eastAsia="Times New Roman" w:hAnsi="Calibri" w:cs="Times New Roman"/>
+                <w:color w:val="000000"/>
+              </w:rPr>
+            </w:pPr>
+            <w:r>
+              <w:rPr>
+                <w:rFonts w:ascii="Calibri" w:eastAsia="Times New Roman" w:hAnsi="Calibri" w:cs="Times New Roman"/>
+                <w:color w:val="000000"/>
+              </w:rPr>
+              <w:t>3152</w:t>
+            </w:r>
+          </w:p>
+        </w:tc>
+        <w:tc>
+          <w:tcPr>
+            <w:tcW w:w="1300" w:type="dxa"/>
+            <w:tcBorders>
+              <w:top w:val="nil"/>
+              <w:left w:val="nil"/>
+              <w:bottom w:val="single" w:sz="4" w:space="0" w:color="auto"/>
+              <w:right w:val="single" w:sz="4" w:space="0" w:color="auto"/>
+            </w:tcBorders>
+            <w:shd w:val="clear" w:color="auto" w:fill="auto"/>
+            <w:noWrap/>
+            <w:vAlign w:val="bottom"/>
+            <w:hideMark/>
+          </w:tcPr>
+          <w:p>
+            <w:pPr>
+              <w:jc w:val="center"/>
+              <w:rPr>
+                <w:rFonts w:ascii="Calibri" w:eastAsia="Times New Roman" w:hAnsi="Calibri" w:cs="Times New Roman"/>
+                <w:color w:val="000000"/>
+              </w:rPr>
+            </w:pPr>
+            <w:r>
+              <w:rPr>
+                <w:rFonts w:ascii="Calibri" w:eastAsia="Times New Roman" w:hAnsi="Calibri" w:cs="Times New Roman"/>
+                <w:color w:val="000000"/>
+              </w:rPr>
+              <w:t>60</w:t>
+            </w:r>
+          </w:p>
+        </w:tc>
+        <w:tc>
+          <w:tcPr>
+            <w:tcW w:w="1300" w:type="dxa"/>
+            <w:tcBorders>
+              <w:top w:val="nil"/>
+              <w:left w:val="nil"/>
+              <w:bottom w:val="single" w:sz="4" w:space="0" w:color="auto"/>
+              <w:right w:val="single" w:sz="4" w:space="0" w:color="auto"/>
+            </w:tcBorders>
+            <w:shd w:val="clear" w:color="auto" w:fill="auto"/>
+            <w:noWrap/>
+            <w:vAlign w:val="bottom"/>
+            <w:hideMark/>
+          </w:tcPr>
+          <w:p>
+            <w:pPr>
+              <w:jc w:val="center"/>
+              <w:rPr>
+                <w:rFonts w:ascii="Calibri" w:eastAsia="Times New Roman" w:hAnsi="Calibri" w:cs="Times New Roman"/>
+                <w:color w:val="000000"/>
+              </w:rPr>
+            </w:pPr>
+            <w:r>
+              <w:rPr>
+                <w:rFonts w:ascii="Calibri" w:eastAsia="Times New Roman" w:hAnsi="Calibri" w:cs="Times New Roman"/>
+                <w:color w:val="000000"/>
+              </w:rPr>
+              <w:t>10</w:t>
+            </w:r>
+          </w:p>
+        </w:tc>
+        <w:tc>
+          <w:tcPr>
+            <w:tcW w:w="2560" w:type="dxa"/>
+            <w:tcBorders>
+              <w:top w:val="nil"/>
+              <w:left w:val="nil"/>
+              <w:bottom w:val="single" w:sz="4" w:space="0" w:color="auto"/>
+              <w:right w:val="single" w:sz="4" w:space="0" w:color="auto"/>
+            </w:tcBorders>
+            <w:shd w:val="clear" w:color="auto" w:fill="auto"/>
+            <w:noWrap/>
+            <w:vAlign w:val="bottom"/>
+            <w:hideMark/>
+          </w:tcPr>
+          <w:p>
+            <w:pPr>
+              <w:jc w:val="center"/>
+              <w:rPr>
+                <w:rFonts w:ascii="Calibri" w:eastAsia="Times New Roman" w:hAnsi="Calibri" w:cs="Times New Roman"/>
+                <w:color w:val="000000"/>
+              </w:rPr>
+            </w:pPr>
+            <w:r>
+              <w:rPr>
+                <w:rFonts w:ascii="Calibri" w:eastAsia="Times New Roman" w:hAnsi="Calibri" w:cs="Times New Roman"/>
+                <w:color w:val="000000"/>
+              </w:rPr>
+              <w:t>52.5</w:t>
+            </w:r>
+          </w:p>
+        </w:tc>
+        <w:tc>
+          <w:tcPr>
+            <w:tcW w:w="2400" w:type="dxa"/>
+            <w:tcBorders>
+              <w:top w:val="nil"/>
+              <w:left w:val="nil"/>
+              <w:bottom w:val="single" w:sz="4" w:space="0" w:color="auto"/>
+              <w:right w:val="single" w:sz="4" w:space="0" w:color="auto"/>
+            </w:tcBorders>
+            <w:shd w:val="clear" w:color="auto" w:fill="auto"/>
+            <w:noWrap/>
+            <w:vAlign w:val="bottom"/>
+            <w:hideMark/>
+          </w:tcPr>
+          <w:p>
+            <w:pPr>
+              <w:jc w:val="center"/>
+              <w:rPr>
+                <w:rFonts w:ascii="Calibri" w:eastAsia="Times New Roman" w:hAnsi="Calibri" w:cs="Times New Roman"/>
+                <w:color w:val="000000"/>
+              </w:rPr>
+            </w:pPr>
+            <w:r>
+              <w:rPr>
+                <w:rFonts w:ascii="Calibri" w:eastAsia="Times New Roman" w:hAnsi="Calibri" w:cs="Times New Roman"/>
+                <w:color w:val="000000"/>
+              </w:rPr>
+              <w:t>3%</w:t>
+            </w:r>
+          </w:p>
+        </w:tc>
+      </w:tr>
+      <w:tr>
+        <w:trPr>
+          <w:trHeight w:val="320"/>
+        </w:trPr>
+        <w:tc>
+          <w:tcPr>
+            <w:tcW w:w="1300" w:type="dxa"/>
+            <w:tcBorders>
+              <w:top w:val="nil"/>
+              <w:left w:val="single" w:sz="4" w:space="0" w:color="auto"/>
+              <w:bottom w:val="single" w:sz="4" w:space="0" w:color="auto"/>
+              <w:right w:val="single" w:sz="4" w:space="0" w:color="auto"/>
+            </w:tcBorders>
+            <w:shd w:val="clear" w:color="auto" w:fill="auto"/>
+            <w:noWrap/>
+            <w:vAlign w:val="bottom"/>
+            <w:hideMark/>
+          </w:tcPr>
+          <w:p>
+            <w:pPr>
+              <w:jc w:val="center"/>
+              <w:rPr>
+                <w:rFonts w:ascii="Calibri" w:eastAsia="Times New Roman" w:hAnsi="Calibri" w:cs="Times New Roman"/>
+                <w:color w:val="000000"/>
+              </w:rPr>
+            </w:pPr>
+            <w:r>
+              <w:rPr>
+                <w:rFonts w:ascii="Calibri" w:eastAsia="Times New Roman" w:hAnsi="Calibri" w:cs="Times New Roman"/>
+                <w:color w:val="000000"/>
+              </w:rPr>
+              <w:t>64</w:t>
+            </w:r>
+          </w:p>
+        </w:tc>
+        <w:tc>
+          <w:tcPr>
+            <w:tcW w:w="1300" w:type="dxa"/>
+            <w:tcBorders>
+              <w:top w:val="nil"/>
+              <w:left w:val="nil"/>
+              <w:bottom w:val="single" w:sz="4" w:space="0" w:color="auto"/>
+              <w:right w:val="single" w:sz="4" w:space="0" w:color="auto"/>
+            </w:tcBorders>
+            <w:shd w:val="clear" w:color="auto" w:fill="auto"/>
+            <w:noWrap/>
+            <w:vAlign w:val="bottom"/>
+            <w:hideMark/>
+          </w:tcPr>
+          <w:p>
+            <w:pPr>
+              <w:jc w:val="center"/>
+              <w:rPr>
+                <w:rFonts w:ascii="Calibri" w:eastAsia="Times New Roman" w:hAnsi="Calibri" w:cs="Times New Roman"/>
+                <w:color w:val="000000"/>
+              </w:rPr>
+            </w:pPr>
+            <w:r>
+              <w:rPr>
+                <w:rFonts w:ascii="Calibri" w:eastAsia="Times New Roman" w:hAnsi="Calibri" w:cs="Times New Roman"/>
+                <w:color w:val="000000"/>
+              </w:rPr>
+              <w:t>1586</w:t>
+            </w:r>
+          </w:p>
+        </w:tc>
+        <w:tc>
+          <w:tcPr>
+            <w:tcW w:w="1300" w:type="dxa"/>
+            <w:tcBorders>
+              <w:top w:val="nil"/>
+              <w:left w:val="nil"/>
+              <w:bottom w:val="single" w:sz="4" w:space="0" w:color="auto"/>
+              <w:right w:val="single" w:sz="4" w:space="0" w:color="auto"/>
+            </w:tcBorders>
+            <w:shd w:val="clear" w:color="auto" w:fill="auto"/>
+            <w:noWrap/>
+            <w:vAlign w:val="bottom"/>
+            <w:hideMark/>
+          </w:tcPr>
+          <w:p>
+            <w:pPr>
+              <w:jc w:val="center"/>
+              <w:rPr>
+                <w:rFonts w:ascii="Calibri" w:eastAsia="Times New Roman" w:hAnsi="Calibri" w:cs="Times New Roman"/>
+                <w:color w:val="000000"/>
+              </w:rPr>
+            </w:pPr>
+            <w:r>
+              <w:rPr>
+                <w:rFonts w:ascii="Calibri" w:eastAsia="Times New Roman" w:hAnsi="Calibri" w:cs="Times New Roman"/>
+                <w:color w:val="000000"/>
+              </w:rPr>
+              <w:t>30</w:t>
+            </w:r>
+          </w:p>
+        </w:tc>
+        <w:tc>
+          <w:tcPr>
+            <w:tcW w:w="1300" w:type="dxa"/>
+            <w:tcBorders>
+              <w:top w:val="nil"/>
+              <w:left w:val="nil"/>
+              <w:bottom w:val="single" w:sz="4" w:space="0" w:color="auto"/>
+              <w:right w:val="single" w:sz="4" w:space="0" w:color="auto"/>
+            </w:tcBorders>
+            <w:shd w:val="clear" w:color="auto" w:fill="auto"/>
+            <w:noWrap/>
+            <w:vAlign w:val="bottom"/>
+            <w:hideMark/>
+          </w:tcPr>
+          <w:p>
+            <w:pPr>
+              <w:jc w:val="center"/>
+              <w:rPr>
+                <w:rFonts w:ascii="Calibri" w:eastAsia="Times New Roman" w:hAnsi="Calibri" w:cs="Times New Roman"/>
+                <w:color w:val="000000"/>
+              </w:rPr>
+            </w:pPr>
+            <w:r>
+              <w:rPr>
+                <w:rFonts w:ascii="Calibri" w:eastAsia="Times New Roman" w:hAnsi="Calibri" w:cs="Times New Roman"/>
+                <w:color w:val="000000"/>
+              </w:rPr>
+              <w:t>20</w:t>
+            </w:r>
+          </w:p>
+        </w:tc>
+        <w:tc>
+          <w:tcPr>
+            <w:tcW w:w="2560" w:type="dxa"/>
+            <w:tcBorders>
+              <w:top w:val="nil"/>
+              <w:left w:val="nil"/>
+              <w:bottom w:val="single" w:sz="4" w:space="0" w:color="auto"/>
+              <w:right w:val="single" w:sz="4" w:space="0" w:color="auto"/>
+            </w:tcBorders>
+            <w:shd w:val="clear" w:color="auto" w:fill="auto"/>
+            <w:noWrap/>
+            <w:vAlign w:val="bottom"/>
+            <w:hideMark/>
+          </w:tcPr>
+          <w:p>
+            <w:pPr>
+              <w:jc w:val="center"/>
+              <w:rPr>
+                <w:rFonts w:ascii="Calibri" w:eastAsia="Times New Roman" w:hAnsi="Calibri" w:cs="Times New Roman"/>
+                <w:color w:val="000000"/>
+              </w:rPr>
+            </w:pPr>
+            <w:r>
+              <w:rPr>
+                <w:rFonts w:ascii="Calibri" w:eastAsia="Times New Roman" w:hAnsi="Calibri" w:cs="Times New Roman"/>
+                <w:color w:val="000000"/>
+              </w:rPr>
+              <w:t>52.8</w:t>
+            </w:r>
+          </w:p>
+        </w:tc>
+        <w:tc>
+          <w:tcPr>
+            <w:tcW w:w="2400" w:type="dxa"/>
+            <w:tcBorders>
+              <w:top w:val="nil"/>
+              <w:left w:val="nil"/>
+              <w:bottom w:val="single" w:sz="4" w:space="0" w:color="auto"/>
+              <w:right w:val="single" w:sz="4" w:space="0" w:color="auto"/>
+            </w:tcBorders>
+            <w:shd w:val="clear" w:color="auto" w:fill="auto"/>
+            <w:noWrap/>
+            <w:vAlign w:val="bottom"/>
+            <w:hideMark/>
+          </w:tcPr>
+          <w:p>
+            <w:pPr>
+              <w:jc w:val="center"/>
+              <w:rPr>
+                <w:rFonts w:ascii="Calibri" w:eastAsia="Times New Roman" w:hAnsi="Calibri" w:cs="Times New Roman"/>
+                <w:color w:val="000000"/>
+              </w:rPr>
+            </w:pPr>
+            <w:r>
+              <w:rPr>
+                <w:rFonts w:ascii="Calibri" w:eastAsia="Times New Roman" w:hAnsi="Calibri" w:cs="Times New Roman"/>
+                <w:color w:val="000000"/>
+              </w:rPr>
+              <w:t>4%</w:t>
+            </w:r>
+          </w:p>
+        </w:tc>
+      </w:tr>
+      <w:tr>
+        <w:trPr>
+          <w:trHeight w:val="320"/>
+        </w:trPr>
+        <w:tc>
+          <w:tcPr>
+            <w:tcW w:w="1300" w:type="dxa"/>
+            <w:tcBorders>
+              <w:top w:val="nil"/>
+              <w:left w:val="single" w:sz="4" w:space="0" w:color="auto"/>
+              <w:bottom w:val="single" w:sz="4" w:space="0" w:color="auto"/>
+              <w:right w:val="single" w:sz="4" w:space="0" w:color="auto"/>
+            </w:tcBorders>
+            <w:shd w:val="clear" w:color="auto" w:fill="auto"/>
+            <w:noWrap/>
+            <w:vAlign w:val="bottom"/>
+            <w:hideMark/>
+          </w:tcPr>
+          <w:p>
+            <w:pPr>
+              <w:jc w:val="center"/>
+              <w:rPr>
+                <w:rFonts w:ascii="Calibri" w:eastAsia="Times New Roman" w:hAnsi="Calibri" w:cs="Times New Roman"/>
+                <w:color w:val="000000"/>
+              </w:rPr>
+            </w:pPr>
+            <w:r>
+              <w:rPr>
+                <w:rFonts w:ascii="Calibri" w:eastAsia="Times New Roman" w:hAnsi="Calibri" w:cs="Times New Roman"/>
+                <w:color w:val="000000"/>
+              </w:rPr>
+              <w:t>101</w:t>
+            </w:r>
+          </w:p>
+        </w:tc>
+        <w:tc>
+          <w:tcPr>
+            <w:tcW w:w="1300" w:type="dxa"/>
+            <w:tcBorders>
+              <w:top w:val="nil"/>
+              <w:left w:val="nil"/>
+              <w:bottom w:val="single" w:sz="4" w:space="0" w:color="auto"/>
+              <w:right w:val="single" w:sz="4" w:space="0" w:color="auto"/>
+            </w:tcBorders>
+            <w:shd w:val="clear" w:color="auto" w:fill="auto"/>
+            <w:noWrap/>
+            <w:vAlign w:val="bottom"/>
+            <w:hideMark/>
+          </w:tcPr>
+          <w:p>
+            <w:pPr>
+              <w:jc w:val="center"/>
+              <w:rPr>
+                <w:rFonts w:ascii="Calibri" w:eastAsia="Times New Roman" w:hAnsi="Calibri" w:cs="Times New Roman"/>
+                <w:color w:val="000000"/>
+              </w:rPr>
+            </w:pPr>
+            <w:r>
+              <w:rPr>
+                <w:rFonts w:ascii="Calibri" w:eastAsia="Times New Roman" w:hAnsi="Calibri" w:cs="Times New Roman"/>
+                <w:color w:val="000000"/>
+              </w:rPr>
+              <w:t>1032</w:t>
+            </w:r>
+          </w:p>
+        </w:tc>
+        <w:tc>
+          <w:tcPr>
+            <w:tcW w:w="1300" w:type="dxa"/>
+            <w:tcBorders>
+              <w:top w:val="nil"/>
+              <w:left w:val="nil"/>
+              <w:bottom w:val="single" w:sz="4" w:space="0" w:color="auto"/>
+              <w:right w:val="single" w:sz="4" w:space="0" w:color="auto"/>
+            </w:tcBorders>
+            <w:shd w:val="clear" w:color="auto" w:fill="auto"/>
+            <w:noWrap/>
+            <w:vAlign w:val="bottom"/>
+            <w:hideMark/>
+          </w:tcPr>
+          <w:p>
+            <w:pPr>
+              <w:jc w:val="center"/>
+              <w:rPr>
+                <w:rFonts w:ascii="Calibri" w:eastAsia="Times New Roman" w:hAnsi="Calibri" w:cs="Times New Roman"/>
+                <w:color w:val="000000"/>
+              </w:rPr>
+            </w:pPr>
+            <w:r>
+              <w:rPr>
+                <w:rFonts w:ascii="Calibri" w:eastAsia="Times New Roman" w:hAnsi="Calibri" w:cs="Times New Roman"/>
+                <w:color w:val="000000"/>
+              </w:rPr>
+              <w:t>20</w:t>
+            </w:r>
+          </w:p>
+        </w:tc>
+        <w:tc>
+          <w:tcPr>
+            <w:tcW w:w="1300" w:type="dxa"/>
+            <w:tcBorders>
+              <w:top w:val="nil"/>
+              <w:left w:val="nil"/>
+              <w:bottom w:val="single" w:sz="4" w:space="0" w:color="auto"/>
+              <w:right w:val="single" w:sz="4" w:space="0" w:color="auto"/>
+            </w:tcBorders>
+            <w:shd w:val="clear" w:color="auto" w:fill="auto"/>
+            <w:noWrap/>
+            <w:vAlign w:val="bottom"/>
+            <w:hideMark/>
+          </w:tcPr>
+          <w:p>
+            <w:pPr>
+              <w:jc w:val="center"/>
+              <w:rPr>
+                <w:rFonts w:ascii="Calibri" w:eastAsia="Times New Roman" w:hAnsi="Calibri" w:cs="Times New Roman"/>
+                <w:color w:val="000000"/>
+              </w:rPr>
+            </w:pPr>
+            <w:r>
+              <w:rPr>
+                <w:rFonts w:ascii="Calibri" w:eastAsia="Times New Roman" w:hAnsi="Calibri" w:cs="Times New Roman"/>
+                <w:color w:val="000000"/>
+              </w:rPr>
+              <w:t>30</w:t>
+            </w:r>
+          </w:p>
+        </w:tc>
+        <w:tc>
+          <w:tcPr>
+            <w:tcW w:w="2560" w:type="dxa"/>
+            <w:tcBorders>
+              <w:top w:val="nil"/>
+              <w:left w:val="nil"/>
+              <w:bottom w:val="single" w:sz="4" w:space="0" w:color="auto"/>
+              <w:right w:val="single" w:sz="4" w:space="0" w:color="auto"/>
+            </w:tcBorders>
+            <w:shd w:val="clear" w:color="auto" w:fill="auto"/>
+            <w:noWrap/>
+            <w:vAlign w:val="bottom"/>
+            <w:hideMark/>
+          </w:tcPr>
+          <w:p>
+            <w:pPr>
+              <w:jc w:val="center"/>
+              <w:rPr>
+                <w:rFonts w:ascii="Calibri" w:eastAsia="Times New Roman" w:hAnsi="Calibri" w:cs="Times New Roman"/>
+                <w:color w:val="000000"/>
+              </w:rPr>
+            </w:pPr>
+            <w:r>
+              <w:rPr>
+                <w:rFonts w:ascii="Calibri" w:eastAsia="Times New Roman" w:hAnsi="Calibri" w:cs="Times New Roman"/>
+                <w:color w:val="000000"/>
+              </w:rPr>
+              <w:t>51.6</w:t>
+            </w:r>
+          </w:p>
+        </w:tc>
+        <w:tc>
+          <w:tcPr>
+            <w:tcW w:w="2400" w:type="dxa"/>
+            <w:tcBorders>
+              <w:top w:val="nil"/>
+              <w:left w:val="nil"/>
+              <w:bottom w:val="single" w:sz="4" w:space="0" w:color="auto"/>
+              <w:right w:val="single" w:sz="4" w:space="0" w:color="auto"/>
+            </w:tcBorders>
+            <w:shd w:val="clear" w:color="auto" w:fill="auto"/>
+            <w:noWrap/>
+            <w:vAlign w:val="bottom"/>
+            <w:hideMark/>
+          </w:tcPr>
+          <w:p>
+            <w:pPr>
+              <w:jc w:val="center"/>
+              <w:rPr>
+                <w:rFonts w:ascii="Calibri" w:eastAsia="Times New Roman" w:hAnsi="Calibri" w:cs="Times New Roman"/>
+                <w:color w:val="000000"/>
+              </w:rPr>
+            </w:pPr>
+            <w:r>
+              <w:rPr>
+                <w:rFonts w:ascii="Calibri" w:eastAsia="Times New Roman" w:hAnsi="Calibri" w:cs="Times New Roman"/>
+                <w:color w:val="000000"/>
+              </w:rPr>
+              <w:t>10%</w:t>
+            </w:r>
+          </w:p>
+        </w:tc>
+      </w:tr>
+      <w:tr>
+        <w:trPr>
+          <w:trHeight w:val="320"/>
+        </w:trPr>
+        <w:tc>
+          <w:tcPr>
+            <w:tcW w:w="1300" w:type="dxa"/>
+            <w:tcBorders>
+              <w:top w:val="nil"/>
+              <w:left w:val="single" w:sz="4" w:space="0" w:color="auto"/>
+              <w:bottom w:val="single" w:sz="4" w:space="0" w:color="auto"/>
+              <w:right w:val="single" w:sz="4" w:space="0" w:color="auto"/>
+            </w:tcBorders>
+            <w:shd w:val="clear" w:color="auto" w:fill="auto"/>
+            <w:noWrap/>
+            <w:vAlign w:val="bottom"/>
+            <w:hideMark/>
+          </w:tcPr>
+          <w:p>
+            <w:pPr>
+              <w:jc w:val="center"/>
+              <w:rPr>
+                <w:rFonts w:ascii="Calibri" w:eastAsia="Times New Roman" w:hAnsi="Calibri" w:cs="Times New Roman"/>
+                <w:color w:val="000000"/>
+              </w:rPr>
+            </w:pPr>
+            <w:r>
+              <w:rPr>
+                <w:rFonts w:ascii="Calibri" w:eastAsia="Times New Roman" w:hAnsi="Calibri" w:cs="Times New Roman"/>
+                <w:color w:val="000000"/>
+              </w:rPr>
+              <w:t>48</w:t>
+            </w:r>
+          </w:p>
+        </w:tc>
+        <w:tc>
+          <w:tcPr>
+            <w:tcW w:w="1300" w:type="dxa"/>
+            <w:tcBorders>
+              <w:top w:val="nil"/>
+              <w:left w:val="nil"/>
+              <w:bottom w:val="single" w:sz="4" w:space="0" w:color="auto"/>
+              <w:right w:val="single" w:sz="4" w:space="0" w:color="auto"/>
+            </w:tcBorders>
+            <w:shd w:val="clear" w:color="auto" w:fill="auto"/>
+            <w:noWrap/>
+            <w:vAlign w:val="bottom"/>
+            <w:hideMark/>
+          </w:tcPr>
+          <w:p>
+            <w:pPr>
+              <w:jc w:val="center"/>
+              <w:rPr>
+                <w:rFonts w:ascii="Calibri" w:eastAsia="Times New Roman" w:hAnsi="Calibri" w:cs="Times New Roman"/>
+                <w:color w:val="000000"/>
+              </w:rPr>
+            </w:pPr>
+            <w:r>
+              <w:rPr>
+                <w:rFonts w:ascii="Calibri" w:eastAsia="Times New Roman" w:hAnsi="Calibri" w:cs="Times New Roman"/>
+                <w:color w:val="000000"/>
+              </w:rPr>
+              <w:t>794</w:t>
+            </w:r>
+          </w:p>
+        </w:tc>
+        <w:tc>
+          <w:tcPr>
+            <w:tcW w:w="1300" w:type="dxa"/>
+            <w:tcBorders>
+              <w:top w:val="nil"/>
+              <w:left w:val="nil"/>
+              <w:bottom w:val="single" w:sz="4" w:space="0" w:color="auto"/>
+              <w:right w:val="single" w:sz="4" w:space="0" w:color="auto"/>
+            </w:tcBorders>
+            <w:shd w:val="clear" w:color="auto" w:fill="auto"/>
+            <w:noWrap/>
+            <w:vAlign w:val="bottom"/>
+            <w:hideMark/>
+          </w:tcPr>
+          <w:p>
+            <w:pPr>
+              <w:jc w:val="center"/>
+              <w:rPr>
+                <w:rFonts w:ascii="Calibri" w:eastAsia="Times New Roman" w:hAnsi="Calibri" w:cs="Times New Roman"/>
+                <w:color w:val="000000"/>
+              </w:rPr>
+            </w:pPr>
+            <w:r>
+              <w:rPr>
+                <w:rFonts w:ascii="Calibri" w:eastAsia="Times New Roman" w:hAnsi="Calibri" w:cs="Times New Roman"/>
+                <w:color w:val="000000"/>
+              </w:rPr>
+              <w:t>15</w:t>
+            </w:r>
+          </w:p>
+        </w:tc>
+        <w:tc>
+          <w:tcPr>
+            <w:tcW w:w="1300" w:type="dxa"/>
+            <w:tcBorders>
+              <w:top w:val="nil"/>
+              <w:left w:val="nil"/>
+              <w:bottom w:val="single" w:sz="4" w:space="0" w:color="auto"/>
+              <w:right w:val="single" w:sz="4" w:space="0" w:color="auto"/>
+            </w:tcBorders>
+            <w:shd w:val="clear" w:color="auto" w:fill="auto"/>
+            <w:noWrap/>
+            <w:vAlign w:val="bottom"/>
+            <w:hideMark/>
+          </w:tcPr>
+          <w:p>
+            <w:pPr>
+              <w:jc w:val="center"/>
+              <w:rPr>
+                <w:rFonts w:ascii="Calibri" w:eastAsia="Times New Roman" w:hAnsi="Calibri" w:cs="Times New Roman"/>
+                <w:color w:val="000000"/>
+              </w:rPr>
+            </w:pPr>
+            <w:r>
+              <w:rPr>
+                <w:rFonts w:ascii="Calibri" w:eastAsia="Times New Roman" w:hAnsi="Calibri" w:cs="Times New Roman"/>
+                <w:color w:val="000000"/>
+              </w:rPr>
+              <w:t>40</w:t>
+            </w:r>
+          </w:p>
+        </w:tc>
+        <w:tc>
+          <w:tcPr>
+            <w:tcW w:w="2560" w:type="dxa"/>
+            <w:tcBorders>
+              <w:top w:val="nil"/>
+              <w:left w:val="nil"/>
+              <w:bottom w:val="single" w:sz="4" w:space="0" w:color="auto"/>
+              <w:right w:val="single" w:sz="4" w:space="0" w:color="auto"/>
+            </w:tcBorders>
+            <w:shd w:val="clear" w:color="auto" w:fill="auto"/>
+            <w:noWrap/>
+            <w:vAlign w:val="bottom"/>
+            <w:hideMark/>
+          </w:tcPr>
+          <w:p>
+            <w:pPr>
+              <w:jc w:val="center"/>
+              <w:rPr>
+                <w:rFonts w:ascii="Calibri" w:eastAsia="Times New Roman" w:hAnsi="Calibri" w:cs="Times New Roman"/>
+                <w:color w:val="000000"/>
+              </w:rPr>
+            </w:pPr>
+            <w:r>
+              <w:rPr>
+                <w:rFonts w:ascii="Calibri" w:eastAsia="Times New Roman" w:hAnsi="Calibri" w:cs="Times New Roman"/>
+                <w:color w:val="000000"/>
+              </w:rPr>
+              <w:t>52.9</w:t>
+            </w:r>
+          </w:p>
+        </w:tc>
+        <w:tc>
+          <w:tcPr>
+            <w:tcW w:w="2400" w:type="dxa"/>
+            <w:tcBorders>
+              <w:top w:val="nil"/>
+              <w:left w:val="nil"/>
+              <w:bottom w:val="single" w:sz="4" w:space="0" w:color="auto"/>
+              <w:right w:val="single" w:sz="4" w:space="0" w:color="auto"/>
+            </w:tcBorders>
+            <w:shd w:val="clear" w:color="auto" w:fill="auto"/>
+            <w:noWrap/>
+            <w:vAlign w:val="bottom"/>
+            <w:hideMark/>
+          </w:tcPr>
+          <w:p>
+            <w:pPr>
+              <w:jc w:val="center"/>
+              <w:rPr>
+                <w:rFonts w:ascii="Calibri" w:eastAsia="Times New Roman" w:hAnsi="Calibri" w:cs="Times New Roman"/>
+                <w:color w:val="000000"/>
+              </w:rPr>
+            </w:pPr>
+            <w:r>
+              <w:rPr>
+                <w:rFonts w:ascii="Calibri" w:eastAsia="Times New Roman" w:hAnsi="Calibri" w:cs="Times New Roman"/>
+                <w:color w:val="000000"/>
+              </w:rPr>
+              <w:t>6%</w:t>
+            </w:r>
+          </w:p>
+        </w:tc>
+      </w:tr>
+      <w:tr>
+        <w:trPr>
+          <w:trHeight w:val="320"/>
+        </w:trPr>
+        <w:tc>
+          <w:tcPr>
+            <w:tcW w:w="1300" w:type="dxa"/>
+            <w:tcBorders>
+              <w:top w:val="nil"/>
+              <w:left w:val="single" w:sz="4" w:space="0" w:color="auto"/>
+              <w:bottom w:val="single" w:sz="4" w:space="0" w:color="auto"/>
+              <w:right w:val="single" w:sz="4" w:space="0" w:color="auto"/>
+            </w:tcBorders>
+            <w:shd w:val="clear" w:color="auto" w:fill="auto"/>
+            <w:noWrap/>
+            <w:vAlign w:val="bottom"/>
+            <w:hideMark/>
+          </w:tcPr>
+          <w:p>
+            <w:pPr>
+              <w:jc w:val="center"/>
+              <w:rPr>
+                <w:rFonts w:ascii="Calibri" w:eastAsia="Times New Roman" w:hAnsi="Calibri" w:cs="Times New Roman"/>
+                <w:color w:val="000000"/>
+              </w:rPr>
+            </w:pPr>
+            <w:r>
+              <w:rPr>
+                <w:rFonts w:ascii="Calibri" w:eastAsia="Times New Roman" w:hAnsi="Calibri" w:cs="Times New Roman"/>
+                <w:color w:val="000000"/>
+              </w:rPr>
+              <w:t>35</w:t>
+            </w:r>
+          </w:p>
+        </w:tc>
+        <w:tc>
+          <w:tcPr>
+            <w:tcW w:w="1300" w:type="dxa"/>
+            <w:tcBorders>
+              <w:top w:val="nil"/>
+              <w:left w:val="nil"/>
+              <w:bottom w:val="single" w:sz="4" w:space="0" w:color="auto"/>
+              <w:right w:val="single" w:sz="4" w:space="0" w:color="auto"/>
+            </w:tcBorders>
+            <w:shd w:val="clear" w:color="auto" w:fill="auto"/>
+            <w:noWrap/>
+            <w:vAlign w:val="bottom"/>
+            <w:hideMark/>
+          </w:tcPr>
+          <w:p>
+            <w:pPr>
+              <w:jc w:val="center"/>
+              <w:rPr>
+                <w:rFonts w:ascii="Calibri" w:eastAsia="Times New Roman" w:hAnsi="Calibri" w:cs="Times New Roman"/>
+                <w:color w:val="000000"/>
+              </w:rPr>
+            </w:pPr>
+            <w:r>
+              <w:rPr>
+                <w:rFonts w:ascii="Calibri" w:eastAsia="Times New Roman" w:hAnsi="Calibri" w:cs="Times New Roman"/>
+                <w:color w:val="000000"/>
+              </w:rPr>
+              <w:t>640</w:t>
+            </w:r>
+          </w:p>
+        </w:tc>
+        <w:tc>
+          <w:tcPr>
+            <w:tcW w:w="1300" w:type="dxa"/>
+            <w:tcBorders>
+              <w:top w:val="nil"/>
+              <w:left w:val="nil"/>
+              <w:bottom w:val="single" w:sz="4" w:space="0" w:color="auto"/>
+              <w:right w:val="single" w:sz="4" w:space="0" w:color="auto"/>
+            </w:tcBorders>
+            <w:shd w:val="clear" w:color="auto" w:fill="auto"/>
+            <w:noWrap/>
+            <w:vAlign w:val="bottom"/>
+            <w:hideMark/>
+          </w:tcPr>
+          <w:p>
+            <w:pPr>
+              <w:jc w:val="center"/>
+              <w:rPr>
+                <w:rFonts w:ascii="Calibri" w:eastAsia="Times New Roman" w:hAnsi="Calibri" w:cs="Times New Roman"/>
+                <w:color w:val="000000"/>
+              </w:rPr>
+            </w:pPr>
+            <w:r>
+              <w:rPr>
+                <w:rFonts w:ascii="Calibri" w:eastAsia="Times New Roman" w:hAnsi="Calibri" w:cs="Times New Roman"/>
+                <w:color w:val="000000"/>
+              </w:rPr>
+              <w:t>12</w:t>
+            </w:r>
+          </w:p>
+        </w:tc>
+        <w:tc>
+          <w:tcPr>
+            <w:tcW w:w="1300" w:type="dxa"/>
+            <w:tcBorders>
+              <w:top w:val="nil"/>
+              <w:left w:val="nil"/>
+              <w:bottom w:val="single" w:sz="4" w:space="0" w:color="auto"/>
+              <w:right w:val="single" w:sz="4" w:space="0" w:color="auto"/>
+            </w:tcBorders>
+            <w:shd w:val="clear" w:color="auto" w:fill="auto"/>
+            <w:noWrap/>
+            <w:vAlign w:val="bottom"/>
+            <w:hideMark/>
+          </w:tcPr>
+          <w:p>
+            <w:pPr>
+              <w:jc w:val="center"/>
+              <w:rPr>
+                <w:rFonts w:ascii="Calibri" w:eastAsia="Times New Roman" w:hAnsi="Calibri" w:cs="Times New Roman"/>
+                <w:color w:val="000000"/>
+              </w:rPr>
+            </w:pPr>
+            <w:r>
+              <w:rPr>
+                <w:rFonts w:ascii="Calibri" w:eastAsia="Times New Roman" w:hAnsi="Calibri" w:cs="Times New Roman"/>
+                <w:color w:val="000000"/>
+              </w:rPr>
+              <w:t>50</w:t>
+            </w:r>
+          </w:p>
+        </w:tc>
+        <w:tc>
+          <w:tcPr>
+            <w:tcW w:w="2560" w:type="dxa"/>
+            <w:tcBorders>
+              <w:top w:val="nil"/>
+              <w:left w:val="nil"/>
+              <w:bottom w:val="single" w:sz="4" w:space="0" w:color="auto"/>
+              <w:right w:val="single" w:sz="4" w:space="0" w:color="auto"/>
+            </w:tcBorders>
+            <w:shd w:val="clear" w:color="auto" w:fill="auto"/>
+            <w:noWrap/>
+            <w:vAlign w:val="bottom"/>
+            <w:hideMark/>
+          </w:tcPr>
+          <w:p>
+            <w:pPr>
+              <w:jc w:val="center"/>
+              <w:rPr>
+                <w:rFonts w:ascii="Calibri" w:eastAsia="Times New Roman" w:hAnsi="Calibri" w:cs="Times New Roman"/>
+                <w:color w:val="000000"/>
+              </w:rPr>
+            </w:pPr>
+            <w:r>
+              <w:rPr>
+                <w:rFonts w:ascii="Calibri" w:eastAsia="Times New Roman" w:hAnsi="Calibri" w:cs="Times New Roman"/>
+                <w:color w:val="000000"/>
+              </w:rPr>
+              <w:t>53.3</w:t>
+            </w:r>
+          </w:p>
+        </w:tc>
+        <w:tc>
+          <w:tcPr>
+            <w:tcW w:w="2400" w:type="dxa"/>
+            <w:tcBorders>
+              <w:top w:val="nil"/>
+              <w:left w:val="nil"/>
+              <w:bottom w:val="single" w:sz="4" w:space="0" w:color="auto"/>
+              <w:right w:val="single" w:sz="4" w:space="0" w:color="auto"/>
+            </w:tcBorders>
+            <w:shd w:val="clear" w:color="auto" w:fill="auto"/>
+            <w:noWrap/>
+            <w:vAlign w:val="bottom"/>
+            <w:hideMark/>
+          </w:tcPr>
+          <w:p>
+            <w:pPr>
+              <w:jc w:val="center"/>
+              <w:rPr>
+                <w:rFonts w:ascii="Calibri" w:eastAsia="Times New Roman" w:hAnsi="Calibri" w:cs="Times New Roman"/>
+                <w:color w:val="000000"/>
+              </w:rPr>
+            </w:pPr>
+            <w:r>
+              <w:rPr>
+                <w:rFonts w:ascii="Calibri" w:eastAsia="Times New Roman" w:hAnsi="Calibri" w:cs="Times New Roman"/>
+                <w:color w:val="000000"/>
+              </w:rPr>
+              <w:t>5%</w:t>
+            </w:r>
+          </w:p>
+        </w:tc>
+      </w:tr>
+      <w:tr>
+        <w:trPr>
+          <w:trHeight w:val="320"/>
+        </w:trPr>
+        <w:tc>
+          <w:tcPr>
+            <w:tcW w:w="1300" w:type="dxa"/>
+            <w:tcBorders>
+              <w:top w:val="nil"/>
+              <w:left w:val="single" w:sz="4" w:space="0" w:color="auto"/>
+              <w:bottom w:val="single" w:sz="4" w:space="0" w:color="auto"/>
+              <w:right w:val="single" w:sz="4" w:space="0" w:color="auto"/>
+            </w:tcBorders>
+            <w:shd w:val="clear" w:color="auto" w:fill="auto"/>
+            <w:noWrap/>
+            <w:vAlign w:val="bottom"/>
+            <w:hideMark/>
+          </w:tcPr>
+          <w:p>
+            <w:pPr>
+              <w:jc w:val="center"/>
+              <w:rPr>
+                <w:rFonts w:ascii="Calibri" w:eastAsia="Times New Roman" w:hAnsi="Calibri" w:cs="Times New Roman"/>
+                <w:color w:val="000000"/>
+              </w:rPr>
+            </w:pPr>
+            <w:r>
+              <w:rPr>
+                <w:rFonts w:ascii="Calibri" w:eastAsia="Times New Roman" w:hAnsi="Calibri" w:cs="Times New Roman"/>
+                <w:color w:val="000000"/>
+              </w:rPr>
+              <w:t>54</w:t>
+            </w:r>
+          </w:p>
+        </w:tc>
+        <w:tc>
+          <w:tcPr>
+            <w:tcW w:w="1300" w:type="dxa"/>
+            <w:tcBorders>
+              <w:top w:val="nil"/>
+              <w:left w:val="nil"/>
+              <w:bottom w:val="single" w:sz="4" w:space="0" w:color="auto"/>
+              <w:right w:val="single" w:sz="4" w:space="0" w:color="auto"/>
+            </w:tcBorders>
+            <w:shd w:val="clear" w:color="auto" w:fill="auto"/>
+            <w:noWrap/>
+            <w:vAlign w:val="bottom"/>
+            <w:hideMark/>
+          </w:tcPr>
+          <w:p>
+            <w:pPr>
+              <w:jc w:val="center"/>
+              <w:rPr>
+                <w:rFonts w:ascii="Calibri" w:eastAsia="Times New Roman" w:hAnsi="Calibri" w:cs="Times New Roman"/>
+                <w:color w:val="000000"/>
+              </w:rPr>
+            </w:pPr>
+            <w:r>
+              <w:rPr>
+                <w:rFonts w:ascii="Calibri" w:eastAsia="Times New Roman" w:hAnsi="Calibri" w:cs="Times New Roman"/>
+                <w:color w:val="000000"/>
+              </w:rPr>
+              <w:t>524</w:t>
+            </w:r>
+          </w:p>
+        </w:tc>
+        <w:tc>
+          <w:tcPr>
+            <w:tcW w:w="1300" w:type="dxa"/>
+            <w:tcBorders>
+              <w:top w:val="nil"/>
+              <w:left w:val="nil"/>
+              <w:bottom w:val="single" w:sz="4" w:space="0" w:color="auto"/>
+              <w:right w:val="single" w:sz="4" w:space="0" w:color="auto"/>
+            </w:tcBorders>
+            <w:shd w:val="clear" w:color="auto" w:fill="auto"/>
+            <w:noWrap/>
+            <w:vAlign w:val="bottom"/>
+            <w:hideMark/>
+          </w:tcPr>
+          <w:p>
+            <w:pPr>
+              <w:jc w:val="center"/>
+              <w:rPr>
+                <w:rFonts w:ascii="Calibri" w:eastAsia="Times New Roman" w:hAnsi="Calibri" w:cs="Times New Roman"/>
+                <w:color w:val="000000"/>
+              </w:rPr>
+            </w:pPr>
+            <w:r>
+              <w:rPr>
+                <w:rFonts w:ascii="Calibri" w:eastAsia="Times New Roman" w:hAnsi="Calibri" w:cs="Times New Roman"/>
+                <w:color w:val="000000"/>
+              </w:rPr>
+              <w:t>10</w:t>
+            </w:r>
+          </w:p>
+        </w:tc>
+        <w:tc>
+          <w:tcPr>
+            <w:tcW w:w="1300" w:type="dxa"/>
+            <w:tcBorders>
+              <w:top w:val="nil"/>
+              <w:left w:val="nil"/>
+              <w:bottom w:val="single" w:sz="4" w:space="0" w:color="auto"/>
+              <w:right w:val="single" w:sz="4" w:space="0" w:color="auto"/>
+            </w:tcBorders>
+            <w:shd w:val="clear" w:color="auto" w:fill="auto"/>
+            <w:noWrap/>
+            <w:vAlign w:val="bottom"/>
+            <w:hideMark/>
+          </w:tcPr>
+          <w:p>
+            <w:pPr>
+              <w:jc w:val="center"/>
+              <w:rPr>
+                <w:rFonts w:ascii="Calibri" w:eastAsia="Times New Roman" w:hAnsi="Calibri" w:cs="Times New Roman"/>
+                <w:color w:val="000000"/>
+              </w:rPr>
+            </w:pPr>
+            <w:r>
+              <w:rPr>
+                <w:rFonts w:ascii="Calibri" w:eastAsia="Times New Roman" w:hAnsi="Calibri" w:cs="Times New Roman"/>
+                <w:color w:val="000000"/>
+              </w:rPr>
+              <w:t>60</w:t>
+            </w:r>
+          </w:p>
+        </w:tc>
+        <w:tc>
+          <w:tcPr>
+            <w:tcW w:w="2560" w:type="dxa"/>
+            <w:tcBorders>
+              <w:top w:val="nil"/>
+              <w:left w:val="nil"/>
+              <w:bottom w:val="single" w:sz="4" w:space="0" w:color="auto"/>
+              <w:right w:val="single" w:sz="4" w:space="0" w:color="auto"/>
+            </w:tcBorders>
+            <w:shd w:val="clear" w:color="auto" w:fill="auto"/>
+            <w:noWrap/>
+            <w:vAlign w:val="bottom"/>
+            <w:hideMark/>
+          </w:tcPr>
+          <w:p>
+            <w:pPr>
+              <w:jc w:val="center"/>
+              <w:rPr>
+                <w:rFonts w:ascii="Calibri" w:eastAsia="Times New Roman" w:hAnsi="Calibri" w:cs="Times New Roman"/>
+                <w:color w:val="000000"/>
+              </w:rPr>
+            </w:pPr>
+            <w:r>
+              <w:rPr>
+                <w:rFonts w:ascii="Calibri" w:eastAsia="Times New Roman" w:hAnsi="Calibri" w:cs="Times New Roman"/>
+                <w:color w:val="000000"/>
+              </w:rPr>
+              <w:t>52.4</w:t>
+            </w:r>
+          </w:p>
+        </w:tc>
+        <w:tc>
+          <w:tcPr>
+            <w:tcW w:w="2400" w:type="dxa"/>
+            <w:tcBorders>
+              <w:top w:val="nil"/>
+              <w:left w:val="nil"/>
+              <w:bottom w:val="single" w:sz="4" w:space="0" w:color="auto"/>
+              <w:right w:val="single" w:sz="4" w:space="0" w:color="auto"/>
+            </w:tcBorders>
+            <w:shd w:val="clear" w:color="auto" w:fill="auto"/>
+            <w:noWrap/>
+            <w:vAlign w:val="bottom"/>
+            <w:hideMark/>
+          </w:tcPr>
+          <w:p>
+            <w:pPr>
+              <w:jc w:val="center"/>
+              <w:rPr>
+                <w:rFonts w:ascii="Calibri" w:eastAsia="Times New Roman" w:hAnsi="Calibri" w:cs="Times New Roman"/>
+                <w:color w:val="000000"/>
+              </w:rPr>
+            </w:pPr>
+            <w:r>
+              <w:rPr>
+                <w:rFonts w:ascii="Calibri" w:eastAsia="Times New Roman" w:hAnsi="Calibri" w:cs="Times New Roman"/>
+                <w:color w:val="000000"/>
+              </w:rPr>
+              <w:t>10%</w:t>
+            </w:r>
+          </w:p>
+        </w:tc>
+      </w:tr>
+    </w:tbl>
+    <w:p>
+      <w:pPr>
+        <w:widowControl w:val="0"/>
+        <w:tabs>
+          <w:tab w:val="left" w:pos="220"/>
+          <w:tab w:val="left" w:pos="720"/>
+        </w:tabs>
+        <w:autoSpaceDE w:val="0"/>
+        <w:autoSpaceDN w:val="0"/>
+        <w:adjustRightInd w:val="0"/>
+        <w:spacing w:after="293" w:line="340" w:lineRule="atLeast"/>
+        <w:ind w:left="720"/>
+        <w:jc w:val="both"/>
+        <w:rPr>
+          <w:rFonts w:cs="Times"/>
+        </w:rPr>
+      </w:pPr>
     </w:p>
     <w:p/>
     <w:sectPr>
@@ -1440,6 +2873,302 @@
           <a:lstStyle/>
           <a:p>
             <a:pPr>
+              <a:defRPr sz="1400" b="0" i="0" u="none" strike="noStrike" kern="1200" spc="0" baseline="0">
+                <a:solidFill>
+                  <a:schemeClr val="tx1">
+                    <a:lumMod val="65000"/>
+                    <a:lumOff val="35000"/>
+                  </a:schemeClr>
+                </a:solidFill>
+                <a:latin typeface="+mn-lt"/>
+                <a:ea typeface="+mn-ea"/>
+                <a:cs typeface="+mn-cs"/>
+              </a:defRPr>
+            </a:pPr>
+            <a:r>
+              <a:rPr lang="en-US"/>
+              <a:t>TCP throughput</a:t>
+            </a:r>
+          </a:p>
+        </c:rich>
+      </c:tx>
+      <c:layout/>
+      <c:overlay val="0"/>
+      <c:spPr>
+        <a:noFill/>
+        <a:ln>
+          <a:noFill/>
+        </a:ln>
+        <a:effectLst/>
+      </c:spPr>
+      <c:txPr>
+        <a:bodyPr rot="0" spcFirstLastPara="1" vertOverflow="ellipsis" vert="horz" wrap="square" anchor="ctr" anchorCtr="1"/>
+        <a:lstStyle/>
+        <a:p>
+          <a:pPr>
+            <a:defRPr sz="1400" b="0" i="0" u="none" strike="noStrike" kern="1200" spc="0" baseline="0">
+              <a:solidFill>
+                <a:schemeClr val="tx1">
+                  <a:lumMod val="65000"/>
+                  <a:lumOff val="35000"/>
+                </a:schemeClr>
+              </a:solidFill>
+              <a:latin typeface="+mn-lt"/>
+              <a:ea typeface="+mn-ea"/>
+              <a:cs typeface="+mn-cs"/>
+            </a:defRPr>
+          </a:pPr>
+          <a:endParaRPr lang="en-US"/>
+        </a:p>
+      </c:txPr>
+    </c:title>
+    <c:autoTitleDeleted val="0"/>
+    <c:plotArea>
+      <c:layout/>
+      <c:barChart>
+        <c:barDir val="col"/>
+        <c:grouping val="clustered"/>
+        <c:varyColors val="0"/>
+        <c:ser>
+          <c:idx val="0"/>
+          <c:order val="0"/>
+          <c:spPr>
+            <a:solidFill>
+              <a:schemeClr val="accent1"/>
+            </a:solidFill>
+            <a:ln>
+              <a:noFill/>
+            </a:ln>
+            <a:effectLst/>
+          </c:spPr>
+          <c:invertIfNegative val="0"/>
+          <c:val>
+            <c:numRef>
+              <c:f>Sheet3!$A$1:$A$11</c:f>
+              <c:numCache>
+                <c:formatCode>General</c:formatCode>
+                <c:ptCount val="11"/>
+                <c:pt idx="0">
+                  <c:v>294.0</c:v>
+                </c:pt>
+                <c:pt idx="1">
+                  <c:v>409.0</c:v>
+                </c:pt>
+                <c:pt idx="2">
+                  <c:v>413.0</c:v>
+                </c:pt>
+                <c:pt idx="3">
+                  <c:v>87.0</c:v>
+                </c:pt>
+                <c:pt idx="4">
+                  <c:v>196.0</c:v>
+                </c:pt>
+                <c:pt idx="5">
+                  <c:v>74.0</c:v>
+                </c:pt>
+                <c:pt idx="6">
+                  <c:v>135.0</c:v>
+                </c:pt>
+                <c:pt idx="7">
+                  <c:v>34.0</c:v>
+                </c:pt>
+                <c:pt idx="8">
+                  <c:v>97.0</c:v>
+                </c:pt>
+                <c:pt idx="9">
+                  <c:v>29.0</c:v>
+                </c:pt>
+                <c:pt idx="10">
+                  <c:v>72.0</c:v>
+                </c:pt>
+              </c:numCache>
+            </c:numRef>
+          </c:val>
+        </c:ser>
+        <c:dLbls>
+          <c:showLegendKey val="0"/>
+          <c:showVal val="0"/>
+          <c:showCatName val="0"/>
+          <c:showSerName val="0"/>
+          <c:showPercent val="0"/>
+          <c:showBubbleSize val="0"/>
+        </c:dLbls>
+        <c:gapWidth val="219"/>
+        <c:overlap val="-27"/>
+        <c:axId val="-2040890480"/>
+        <c:axId val="1885837504"/>
+      </c:barChart>
+      <c:catAx>
+        <c:axId val="-2040890480"/>
+        <c:scaling>
+          <c:orientation val="minMax"/>
+        </c:scaling>
+        <c:delete val="0"/>
+        <c:axPos val="b"/>
+        <c:numFmt formatCode="General" sourceLinked="1"/>
+        <c:majorTickMark val="none"/>
+        <c:minorTickMark val="none"/>
+        <c:tickLblPos val="nextTo"/>
+        <c:spPr>
+          <a:noFill/>
+          <a:ln w="9525" cap="flat" cmpd="sng" algn="ctr">
+            <a:solidFill>
+              <a:schemeClr val="tx1">
+                <a:lumMod val="15000"/>
+                <a:lumOff val="85000"/>
+              </a:schemeClr>
+            </a:solidFill>
+            <a:round/>
+          </a:ln>
+          <a:effectLst/>
+        </c:spPr>
+        <c:txPr>
+          <a:bodyPr rot="-60000000" spcFirstLastPara="1" vertOverflow="ellipsis" vert="horz" wrap="square" anchor="ctr" anchorCtr="1"/>
+          <a:lstStyle/>
+          <a:p>
+            <a:pPr>
+              <a:defRPr sz="900" b="0" i="0" u="none" strike="noStrike" kern="1200" baseline="0">
+                <a:solidFill>
+                  <a:schemeClr val="tx1">
+                    <a:lumMod val="65000"/>
+                    <a:lumOff val="35000"/>
+                  </a:schemeClr>
+                </a:solidFill>
+                <a:latin typeface="+mn-lt"/>
+                <a:ea typeface="+mn-ea"/>
+                <a:cs typeface="+mn-cs"/>
+              </a:defRPr>
+            </a:pPr>
+            <a:endParaRPr lang="en-US"/>
+          </a:p>
+        </c:txPr>
+        <c:crossAx val="1885837504"/>
+        <c:crosses val="autoZero"/>
+        <c:auto val="1"/>
+        <c:lblAlgn val="ctr"/>
+        <c:lblOffset val="100"/>
+        <c:noMultiLvlLbl val="0"/>
+      </c:catAx>
+      <c:valAx>
+        <c:axId val="1885837504"/>
+        <c:scaling>
+          <c:orientation val="minMax"/>
+        </c:scaling>
+        <c:delete val="0"/>
+        <c:axPos val="l"/>
+        <c:majorGridlines>
+          <c:spPr>
+            <a:ln w="9525" cap="flat" cmpd="sng" algn="ctr">
+              <a:solidFill>
+                <a:schemeClr val="tx1">
+                  <a:lumMod val="15000"/>
+                  <a:lumOff val="85000"/>
+                </a:schemeClr>
+              </a:solidFill>
+              <a:round/>
+            </a:ln>
+            <a:effectLst/>
+          </c:spPr>
+        </c:majorGridlines>
+        <c:numFmt formatCode="General" sourceLinked="1"/>
+        <c:majorTickMark val="none"/>
+        <c:minorTickMark val="none"/>
+        <c:tickLblPos val="nextTo"/>
+        <c:spPr>
+          <a:noFill/>
+          <a:ln>
+            <a:noFill/>
+          </a:ln>
+          <a:effectLst/>
+        </c:spPr>
+        <c:txPr>
+          <a:bodyPr rot="-60000000" spcFirstLastPara="1" vertOverflow="ellipsis" vert="horz" wrap="square" anchor="ctr" anchorCtr="1"/>
+          <a:lstStyle/>
+          <a:p>
+            <a:pPr>
+              <a:defRPr sz="900" b="0" i="0" u="none" strike="noStrike" kern="1200" baseline="0">
+                <a:solidFill>
+                  <a:schemeClr val="tx1">
+                    <a:lumMod val="65000"/>
+                    <a:lumOff val="35000"/>
+                  </a:schemeClr>
+                </a:solidFill>
+                <a:latin typeface="+mn-lt"/>
+                <a:ea typeface="+mn-ea"/>
+                <a:cs typeface="+mn-cs"/>
+              </a:defRPr>
+            </a:pPr>
+            <a:endParaRPr lang="en-US"/>
+          </a:p>
+        </c:txPr>
+        <c:crossAx val="-2040890480"/>
+        <c:crosses val="autoZero"/>
+        <c:crossBetween val="between"/>
+      </c:valAx>
+      <c:spPr>
+        <a:noFill/>
+        <a:ln>
+          <a:noFill/>
+        </a:ln>
+        <a:effectLst/>
+      </c:spPr>
+    </c:plotArea>
+    <c:plotVisOnly val="1"/>
+    <c:dispBlanksAs val="gap"/>
+    <c:showDLblsOverMax val="0"/>
+  </c:chart>
+  <c:spPr>
+    <a:solidFill>
+      <a:schemeClr val="bg1"/>
+    </a:solidFill>
+    <a:ln w="9525" cap="flat" cmpd="sng" algn="ctr">
+      <a:solidFill>
+        <a:schemeClr val="tx1">
+          <a:lumMod val="15000"/>
+          <a:lumOff val="85000"/>
+        </a:schemeClr>
+      </a:solidFill>
+      <a:round/>
+    </a:ln>
+    <a:effectLst/>
+  </c:spPr>
+  <c:txPr>
+    <a:bodyPr/>
+    <a:lstStyle/>
+    <a:p>
+      <a:pPr>
+        <a:defRPr/>
+      </a:pPr>
+      <a:endParaRPr lang="en-US"/>
+    </a:p>
+  </c:txPr>
+  <c:externalData r:id="rId3">
+    <c:autoUpdate val="0"/>
+  </c:externalData>
+</c:chartSpace>
+</file>
+
+<file path=word/charts/chart2.xml><?xml version="1.0" encoding="utf-8"?>
+<c:chartSpace xmlns:c="http://schemas.openxmlformats.org/drawingml/2006/chart" xmlns:a="http://schemas.openxmlformats.org/drawingml/2006/main" xmlns:r="http://schemas.openxmlformats.org/officeDocument/2006/relationships">
+  <c:date1904 val="0"/>
+  <c:lang val="en-US"/>
+  <c:roundedCorners val="0"/>
+  <mc:AlternateContent xmlns:mc="http://schemas.openxmlformats.org/markup-compatibility/2006">
+    <mc:Choice xmlns:c14="http://schemas.microsoft.com/office/drawing/2007/8/2/chart" Requires="c14">
+      <c14:style val="102"/>
+    </mc:Choice>
+    <mc:Fallback>
+      <c:style val="2"/>
+    </mc:Fallback>
+  </mc:AlternateContent>
+  <c:chart>
+    <c:title>
+      <c:tx>
+        <c:rich>
+          <a:bodyPr rot="0" spcFirstLastPara="1" vertOverflow="ellipsis" vert="horz" wrap="square" anchor="ctr" anchorCtr="1"/>
+          <a:lstStyle/>
+          <a:p>
+            <a:pPr>
               <a:defRPr sz="1800" b="1" i="0" u="none" strike="noStrike" kern="1200" cap="all" spc="150" baseline="0">
                 <a:solidFill>
                   <a:schemeClr val="tx1">
@@ -1459,7 +3188,6 @@
           </a:p>
         </c:rich>
       </c:tx>
-      <c:layout/>
       <c:overlay val="0"/>
       <c:spPr>
         <a:noFill/>
@@ -1564,7 +3292,6 @@
             <c:showLeaderLines val="0"/>
             <c:extLst>
               <c:ext xmlns:c15="http://schemas.microsoft.com/office/drawing/2012/chart" uri="{CE6537A1-D6FC-4f65-9D91-7224C49458BB}">
-                <c15:layout/>
                 <c15:showLeaderLines val="1"/>
                 <c15:leaderLines>
                   <c:spPr>
@@ -1635,11 +3362,11 @@
         </c:dLbls>
         <c:gapWidth val="164"/>
         <c:overlap val="-22"/>
-        <c:axId val="-2040962672"/>
-        <c:axId val="-2041241184"/>
+        <c:axId val="1803304784"/>
+        <c:axId val="1804297216"/>
       </c:barChart>
       <c:catAx>
-        <c:axId val="-2040962672"/>
+        <c:axId val="1803304784"/>
         <c:scaling>
           <c:orientation val="minMax"/>
         </c:scaling>
@@ -1682,7 +3409,7 @@
             <a:endParaRPr lang="en-US"/>
           </a:p>
         </c:txPr>
-        <c:crossAx val="-2041241184"/>
+        <c:crossAx val="1804297216"/>
         <c:crosses val="autoZero"/>
         <c:auto val="1"/>
         <c:lblAlgn val="ctr"/>
@@ -1690,7 +3417,7 @@
         <c:noMultiLvlLbl val="0"/>
       </c:catAx>
       <c:valAx>
-        <c:axId val="-2041241184"/>
+        <c:axId val="1804297216"/>
         <c:scaling>
           <c:orientation val="minMax"/>
         </c:scaling>
@@ -1727,7 +3454,7 @@
             <a:endParaRPr lang="en-US"/>
           </a:p>
         </c:txPr>
-        <c:crossAx val="-2040962672"/>
+        <c:crossAx val="1803304784"/>
         <c:crosses val="autoZero"/>
         <c:crossBetween val="between"/>
       </c:valAx>
@@ -1741,7 +3468,6 @@
     </c:plotArea>
     <c:legend>
       <c:legendPos val="t"/>
-      <c:layout/>
       <c:overlay val="0"/>
       <c:spPr>
         <a:noFill/>
@@ -1846,7 +3572,550 @@
 </cs:colorStyle>
 </file>
 
+<file path=word/charts/colors2.xml><?xml version="1.0" encoding="utf-8"?>
+<cs:colorStyle xmlns:cs="http://schemas.microsoft.com/office/drawing/2012/chartStyle" xmlns:a="http://schemas.openxmlformats.org/drawingml/2006/main" meth="cycle" id="10">
+  <a:schemeClr val="accent1"/>
+  <a:schemeClr val="accent2"/>
+  <a:schemeClr val="accent3"/>
+  <a:schemeClr val="accent4"/>
+  <a:schemeClr val="accent5"/>
+  <a:schemeClr val="accent6"/>
+  <cs:variation/>
+  <cs:variation>
+    <a:lumMod val="60000"/>
+  </cs:variation>
+  <cs:variation>
+    <a:lumMod val="80000"/>
+    <a:lumOff val="20000"/>
+  </cs:variation>
+  <cs:variation>
+    <a:lumMod val="80000"/>
+  </cs:variation>
+  <cs:variation>
+    <a:lumMod val="60000"/>
+    <a:lumOff val="40000"/>
+  </cs:variation>
+  <cs:variation>
+    <a:lumMod val="50000"/>
+  </cs:variation>
+  <cs:variation>
+    <a:lumMod val="70000"/>
+    <a:lumOff val="30000"/>
+  </cs:variation>
+  <cs:variation>
+    <a:lumMod val="70000"/>
+  </cs:variation>
+  <cs:variation>
+    <a:lumMod val="50000"/>
+    <a:lumOff val="50000"/>
+  </cs:variation>
+</cs:colorStyle>
+</file>
+
 <file path=word/charts/style1.xml><?xml version="1.0" encoding="utf-8"?>
+<cs:chartStyle xmlns:cs="http://schemas.microsoft.com/office/drawing/2012/chartStyle" xmlns:a="http://schemas.openxmlformats.org/drawingml/2006/main" id="201">
+  <cs:axisTitle>
+    <cs:lnRef idx="0"/>
+    <cs:fillRef idx="0"/>
+    <cs:effectRef idx="0"/>
+    <cs:fontRef idx="minor">
+      <a:schemeClr val="tx1">
+        <a:lumMod val="65000"/>
+        <a:lumOff val="35000"/>
+      </a:schemeClr>
+    </cs:fontRef>
+    <cs:defRPr sz="1000" kern="1200"/>
+  </cs:axisTitle>
+  <cs:categoryAxis>
+    <cs:lnRef idx="0"/>
+    <cs:fillRef idx="0"/>
+    <cs:effectRef idx="0"/>
+    <cs:fontRef idx="minor">
+      <a:schemeClr val="tx1">
+        <a:lumMod val="65000"/>
+        <a:lumOff val="35000"/>
+      </a:schemeClr>
+    </cs:fontRef>
+    <cs:spPr>
+      <a:ln w="9525" cap="flat" cmpd="sng" algn="ctr">
+        <a:solidFill>
+          <a:schemeClr val="tx1">
+            <a:lumMod val="15000"/>
+            <a:lumOff val="85000"/>
+          </a:schemeClr>
+        </a:solidFill>
+        <a:round/>
+      </a:ln>
+    </cs:spPr>
+    <cs:defRPr sz="900" kern="1200"/>
+  </cs:categoryAxis>
+  <cs:chartArea mods="allowNoFillOverride allowNoLineOverride">
+    <cs:lnRef idx="0"/>
+    <cs:fillRef idx="0"/>
+    <cs:effectRef idx="0"/>
+    <cs:fontRef idx="minor">
+      <a:schemeClr val="tx1"/>
+    </cs:fontRef>
+    <cs:spPr>
+      <a:solidFill>
+        <a:schemeClr val="bg1"/>
+      </a:solidFill>
+      <a:ln w="9525" cap="flat" cmpd="sng" algn="ctr">
+        <a:solidFill>
+          <a:schemeClr val="tx1">
+            <a:lumMod val="15000"/>
+            <a:lumOff val="85000"/>
+          </a:schemeClr>
+        </a:solidFill>
+        <a:round/>
+      </a:ln>
+    </cs:spPr>
+    <cs:defRPr sz="1000" kern="1200"/>
+  </cs:chartArea>
+  <cs:dataLabel>
+    <cs:lnRef idx="0"/>
+    <cs:fillRef idx="0"/>
+    <cs:effectRef idx="0"/>
+    <cs:fontRef idx="minor">
+      <a:schemeClr val="tx1">
+        <a:lumMod val="75000"/>
+        <a:lumOff val="25000"/>
+      </a:schemeClr>
+    </cs:fontRef>
+    <cs:defRPr sz="900" kern="1200"/>
+  </cs:dataLabel>
+  <cs:dataLabelCallout>
+    <cs:lnRef idx="0"/>
+    <cs:fillRef idx="0"/>
+    <cs:effectRef idx="0"/>
+    <cs:fontRef idx="minor">
+      <a:schemeClr val="dk1">
+        <a:lumMod val="65000"/>
+        <a:lumOff val="35000"/>
+      </a:schemeClr>
+    </cs:fontRef>
+    <cs:spPr>
+      <a:solidFill>
+        <a:schemeClr val="lt1"/>
+      </a:solidFill>
+      <a:ln>
+        <a:solidFill>
+          <a:schemeClr val="dk1">
+            <a:lumMod val="25000"/>
+            <a:lumOff val="75000"/>
+          </a:schemeClr>
+        </a:solidFill>
+      </a:ln>
+    </cs:spPr>
+    <cs:defRPr sz="900" kern="1200"/>
+    <cs:bodyPr rot="0" spcFirstLastPara="1" vertOverflow="clip" horzOverflow="clip" vert="horz" wrap="square" lIns="36576" tIns="18288" rIns="36576" bIns="18288" anchor="ctr" anchorCtr="1">
+      <a:spAutoFit/>
+    </cs:bodyPr>
+  </cs:dataLabelCallout>
+  <cs:dataPoint>
+    <cs:lnRef idx="0"/>
+    <cs:fillRef idx="1">
+      <cs:styleClr val="auto"/>
+    </cs:fillRef>
+    <cs:effectRef idx="0"/>
+    <cs:fontRef idx="minor">
+      <a:schemeClr val="tx1"/>
+    </cs:fontRef>
+  </cs:dataPoint>
+  <cs:dataPoint3D>
+    <cs:lnRef idx="0"/>
+    <cs:fillRef idx="1">
+      <cs:styleClr val="auto"/>
+    </cs:fillRef>
+    <cs:effectRef idx="0"/>
+    <cs:fontRef idx="minor">
+      <a:schemeClr val="tx1"/>
+    </cs:fontRef>
+  </cs:dataPoint3D>
+  <cs:dataPointLine>
+    <cs:lnRef idx="0">
+      <cs:styleClr val="auto"/>
+    </cs:lnRef>
+    <cs:fillRef idx="1"/>
+    <cs:effectRef idx="0"/>
+    <cs:fontRef idx="minor">
+      <a:schemeClr val="tx1"/>
+    </cs:fontRef>
+    <cs:spPr>
+      <a:ln w="28575" cap="rnd">
+        <a:solidFill>
+          <a:schemeClr val="phClr"/>
+        </a:solidFill>
+        <a:round/>
+      </a:ln>
+    </cs:spPr>
+  </cs:dataPointLine>
+  <cs:dataPointMarker>
+    <cs:lnRef idx="0">
+      <cs:styleClr val="auto"/>
+    </cs:lnRef>
+    <cs:fillRef idx="1">
+      <cs:styleClr val="auto"/>
+    </cs:fillRef>
+    <cs:effectRef idx="0"/>
+    <cs:fontRef idx="minor">
+      <a:schemeClr val="tx1"/>
+    </cs:fontRef>
+    <cs:spPr>
+      <a:ln w="9525">
+        <a:solidFill>
+          <a:schemeClr val="phClr"/>
+        </a:solidFill>
+      </a:ln>
+    </cs:spPr>
+  </cs:dataPointMarker>
+  <cs:dataPointMarkerLayout symbol="circle" size="5"/>
+  <cs:dataPointWireframe>
+    <cs:lnRef idx="0">
+      <cs:styleClr val="auto"/>
+    </cs:lnRef>
+    <cs:fillRef idx="1"/>
+    <cs:effectRef idx="0"/>
+    <cs:fontRef idx="minor">
+      <a:schemeClr val="tx1"/>
+    </cs:fontRef>
+    <cs:spPr>
+      <a:ln w="9525" cap="rnd">
+        <a:solidFill>
+          <a:schemeClr val="phClr"/>
+        </a:solidFill>
+        <a:round/>
+      </a:ln>
+    </cs:spPr>
+  </cs:dataPointWireframe>
+  <cs:dataTable>
+    <cs:lnRef idx="0"/>
+    <cs:fillRef idx="0"/>
+    <cs:effectRef idx="0"/>
+    <cs:fontRef idx="minor">
+      <a:schemeClr val="tx1">
+        <a:lumMod val="65000"/>
+        <a:lumOff val="35000"/>
+      </a:schemeClr>
+    </cs:fontRef>
+    <cs:spPr>
+      <a:noFill/>
+      <a:ln w="9525" cap="flat" cmpd="sng" algn="ctr">
+        <a:solidFill>
+          <a:schemeClr val="tx1">
+            <a:lumMod val="15000"/>
+            <a:lumOff val="85000"/>
+          </a:schemeClr>
+        </a:solidFill>
+        <a:round/>
+      </a:ln>
+    </cs:spPr>
+    <cs:defRPr sz="900" kern="1200"/>
+  </cs:dataTable>
+  <cs:downBar>
+    <cs:lnRef idx="0"/>
+    <cs:fillRef idx="0"/>
+    <cs:effectRef idx="0"/>
+    <cs:fontRef idx="minor">
+      <a:schemeClr val="dk1"/>
+    </cs:fontRef>
+    <cs:spPr>
+      <a:solidFill>
+        <a:schemeClr val="dk1">
+          <a:lumMod val="65000"/>
+          <a:lumOff val="35000"/>
+        </a:schemeClr>
+      </a:solidFill>
+      <a:ln w="9525">
+        <a:solidFill>
+          <a:schemeClr val="tx1">
+            <a:lumMod val="65000"/>
+            <a:lumOff val="35000"/>
+          </a:schemeClr>
+        </a:solidFill>
+      </a:ln>
+    </cs:spPr>
+  </cs:downBar>
+  <cs:dropLine>
+    <cs:lnRef idx="0"/>
+    <cs:fillRef idx="0"/>
+    <cs:effectRef idx="0"/>
+    <cs:fontRef idx="minor">
+      <a:schemeClr val="tx1"/>
+    </cs:fontRef>
+    <cs:spPr>
+      <a:ln w="9525" cap="flat" cmpd="sng" algn="ctr">
+        <a:solidFill>
+          <a:schemeClr val="tx1">
+            <a:lumMod val="35000"/>
+            <a:lumOff val="65000"/>
+          </a:schemeClr>
+        </a:solidFill>
+        <a:round/>
+      </a:ln>
+    </cs:spPr>
+  </cs:dropLine>
+  <cs:errorBar>
+    <cs:lnRef idx="0"/>
+    <cs:fillRef idx="0"/>
+    <cs:effectRef idx="0"/>
+    <cs:fontRef idx="minor">
+      <a:schemeClr val="tx1"/>
+    </cs:fontRef>
+    <cs:spPr>
+      <a:ln w="9525" cap="flat" cmpd="sng" algn="ctr">
+        <a:solidFill>
+          <a:schemeClr val="tx1">
+            <a:lumMod val="65000"/>
+            <a:lumOff val="35000"/>
+          </a:schemeClr>
+        </a:solidFill>
+        <a:round/>
+      </a:ln>
+    </cs:spPr>
+  </cs:errorBar>
+  <cs:floor>
+    <cs:lnRef idx="0"/>
+    <cs:fillRef idx="0"/>
+    <cs:effectRef idx="0"/>
+    <cs:fontRef idx="minor">
+      <a:schemeClr val="tx1"/>
+    </cs:fontRef>
+    <cs:spPr>
+      <a:noFill/>
+      <a:ln>
+        <a:noFill/>
+      </a:ln>
+    </cs:spPr>
+  </cs:floor>
+  <cs:gridlineMajor>
+    <cs:lnRef idx="0"/>
+    <cs:fillRef idx="0"/>
+    <cs:effectRef idx="0"/>
+    <cs:fontRef idx="minor">
+      <a:schemeClr val="tx1"/>
+    </cs:fontRef>
+    <cs:spPr>
+      <a:ln w="9525" cap="flat" cmpd="sng" algn="ctr">
+        <a:solidFill>
+          <a:schemeClr val="tx1">
+            <a:lumMod val="15000"/>
+            <a:lumOff val="85000"/>
+          </a:schemeClr>
+        </a:solidFill>
+        <a:round/>
+      </a:ln>
+    </cs:spPr>
+  </cs:gridlineMajor>
+  <cs:gridlineMinor>
+    <cs:lnRef idx="0"/>
+    <cs:fillRef idx="0"/>
+    <cs:effectRef idx="0"/>
+    <cs:fontRef idx="minor">
+      <a:schemeClr val="tx1"/>
+    </cs:fontRef>
+    <cs:spPr>
+      <a:ln w="9525" cap="flat" cmpd="sng" algn="ctr">
+        <a:solidFill>
+          <a:schemeClr val="tx1">
+            <a:lumMod val="5000"/>
+            <a:lumOff val="95000"/>
+          </a:schemeClr>
+        </a:solidFill>
+        <a:round/>
+      </a:ln>
+    </cs:spPr>
+  </cs:gridlineMinor>
+  <cs:hiLoLine>
+    <cs:lnRef idx="0"/>
+    <cs:fillRef idx="0"/>
+    <cs:effectRef idx="0"/>
+    <cs:fontRef idx="minor">
+      <a:schemeClr val="tx1"/>
+    </cs:fontRef>
+    <cs:spPr>
+      <a:ln w="9525" cap="flat" cmpd="sng" algn="ctr">
+        <a:solidFill>
+          <a:schemeClr val="tx1">
+            <a:lumMod val="75000"/>
+            <a:lumOff val="25000"/>
+          </a:schemeClr>
+        </a:solidFill>
+        <a:round/>
+      </a:ln>
+    </cs:spPr>
+  </cs:hiLoLine>
+  <cs:leaderLine>
+    <cs:lnRef idx="0"/>
+    <cs:fillRef idx="0"/>
+    <cs:effectRef idx="0"/>
+    <cs:fontRef idx="minor">
+      <a:schemeClr val="tx1"/>
+    </cs:fontRef>
+    <cs:spPr>
+      <a:ln w="9525" cap="flat" cmpd="sng" algn="ctr">
+        <a:solidFill>
+          <a:schemeClr val="tx1">
+            <a:lumMod val="35000"/>
+            <a:lumOff val="65000"/>
+          </a:schemeClr>
+        </a:solidFill>
+        <a:round/>
+      </a:ln>
+    </cs:spPr>
+  </cs:leaderLine>
+  <cs:legend>
+    <cs:lnRef idx="0"/>
+    <cs:fillRef idx="0"/>
+    <cs:effectRef idx="0"/>
+    <cs:fontRef idx="minor">
+      <a:schemeClr val="tx1">
+        <a:lumMod val="65000"/>
+        <a:lumOff val="35000"/>
+      </a:schemeClr>
+    </cs:fontRef>
+    <cs:defRPr sz="900" kern="1200"/>
+  </cs:legend>
+  <cs:plotArea mods="allowNoFillOverride allowNoLineOverride">
+    <cs:lnRef idx="0"/>
+    <cs:fillRef idx="0"/>
+    <cs:effectRef idx="0"/>
+    <cs:fontRef idx="minor">
+      <a:schemeClr val="tx1"/>
+    </cs:fontRef>
+  </cs:plotArea>
+  <cs:plotArea3D mods="allowNoFillOverride allowNoLineOverride">
+    <cs:lnRef idx="0"/>
+    <cs:fillRef idx="0"/>
+    <cs:effectRef idx="0"/>
+    <cs:fontRef idx="minor">
+      <a:schemeClr val="tx1"/>
+    </cs:fontRef>
+  </cs:plotArea3D>
+  <cs:seriesAxis>
+    <cs:lnRef idx="0"/>
+    <cs:fillRef idx="0"/>
+    <cs:effectRef idx="0"/>
+    <cs:fontRef idx="minor">
+      <a:schemeClr val="tx1">
+        <a:lumMod val="65000"/>
+        <a:lumOff val="35000"/>
+      </a:schemeClr>
+    </cs:fontRef>
+    <cs:defRPr sz="900" kern="1200"/>
+  </cs:seriesAxis>
+  <cs:seriesLine>
+    <cs:lnRef idx="0"/>
+    <cs:fillRef idx="0"/>
+    <cs:effectRef idx="0"/>
+    <cs:fontRef idx="minor">
+      <a:schemeClr val="tx1"/>
+    </cs:fontRef>
+    <cs:spPr>
+      <a:ln w="9525" cap="flat" cmpd="sng" algn="ctr">
+        <a:solidFill>
+          <a:schemeClr val="tx1">
+            <a:lumMod val="35000"/>
+            <a:lumOff val="65000"/>
+          </a:schemeClr>
+        </a:solidFill>
+        <a:round/>
+      </a:ln>
+    </cs:spPr>
+  </cs:seriesLine>
+  <cs:title>
+    <cs:lnRef idx="0"/>
+    <cs:fillRef idx="0"/>
+    <cs:effectRef idx="0"/>
+    <cs:fontRef idx="minor">
+      <a:schemeClr val="tx1">
+        <a:lumMod val="65000"/>
+        <a:lumOff val="35000"/>
+      </a:schemeClr>
+    </cs:fontRef>
+    <cs:defRPr sz="1400" b="0" kern="1200" spc="0" baseline="0"/>
+  </cs:title>
+  <cs:trendline>
+    <cs:lnRef idx="0">
+      <cs:styleClr val="auto"/>
+    </cs:lnRef>
+    <cs:fillRef idx="0"/>
+    <cs:effectRef idx="0"/>
+    <cs:fontRef idx="minor">
+      <a:schemeClr val="tx1"/>
+    </cs:fontRef>
+    <cs:spPr>
+      <a:ln w="19050" cap="rnd">
+        <a:solidFill>
+          <a:schemeClr val="phClr"/>
+        </a:solidFill>
+        <a:prstDash val="sysDot"/>
+      </a:ln>
+    </cs:spPr>
+  </cs:trendline>
+  <cs:trendlineLabel>
+    <cs:lnRef idx="0"/>
+    <cs:fillRef idx="0"/>
+    <cs:effectRef idx="0"/>
+    <cs:fontRef idx="minor">
+      <a:schemeClr val="tx1">
+        <a:lumMod val="65000"/>
+        <a:lumOff val="35000"/>
+      </a:schemeClr>
+    </cs:fontRef>
+    <cs:defRPr sz="900" kern="1200"/>
+  </cs:trendlineLabel>
+  <cs:upBar>
+    <cs:lnRef idx="0"/>
+    <cs:fillRef idx="0"/>
+    <cs:effectRef idx="0"/>
+    <cs:fontRef idx="minor">
+      <a:schemeClr val="dk1"/>
+    </cs:fontRef>
+    <cs:spPr>
+      <a:solidFill>
+        <a:schemeClr val="lt1"/>
+      </a:solidFill>
+      <a:ln w="9525">
+        <a:solidFill>
+          <a:schemeClr val="tx1">
+            <a:lumMod val="15000"/>
+            <a:lumOff val="85000"/>
+          </a:schemeClr>
+        </a:solidFill>
+      </a:ln>
+    </cs:spPr>
+  </cs:upBar>
+  <cs:valueAxis>
+    <cs:lnRef idx="0"/>
+    <cs:fillRef idx="0"/>
+    <cs:effectRef idx="0"/>
+    <cs:fontRef idx="minor">
+      <a:schemeClr val="tx1">
+        <a:lumMod val="65000"/>
+        <a:lumOff val="35000"/>
+      </a:schemeClr>
+    </cs:fontRef>
+    <cs:defRPr sz="900" kern="1200"/>
+  </cs:valueAxis>
+  <cs:wall>
+    <cs:lnRef idx="0"/>
+    <cs:fillRef idx="0"/>
+    <cs:effectRef idx="0"/>
+    <cs:fontRef idx="minor">
+      <a:schemeClr val="tx1"/>
+    </cs:fontRef>
+    <cs:spPr>
+      <a:noFill/>
+      <a:ln>
+        <a:noFill/>
+      </a:ln>
+    </cs:spPr>
+  </cs:wall>
+</cs:chartStyle>
+</file>
+
+<file path=word/charts/style2.xml><?xml version="1.0" encoding="utf-8"?>
 <cs:chartStyle xmlns:cs="http://schemas.microsoft.com/office/drawing/2012/chartStyle" xmlns:a="http://schemas.openxmlformats.org/drawingml/2006/main" id="203">
   <cs:axisTitle>
     <cs:lnRef idx="0"/>

</xml_diff>